<commit_message>
Pushing before revert for purpose of splitting repos
</commit_message>
<xml_diff>
--- a/Ideas for Solving Pandemic.docx
+++ b/Ideas for Solving Pandemic.docx
@@ -9,51 +9,866 @@
       <w:r>
         <w:t>Ideas for Solving Pandemic</w:t>
       </w:r>
+    </w:p>
+    <w:p>
+      <w:pPr>
+        <w:rPr>
+          <w:rFonts w:ascii="Calibri" w:hAnsi="Calibri" w:cs="Times New Roman"/>
+          <w:sz w:val="22"/>
+          <w:szCs w:val="22"/>
+        </w:rPr>
+      </w:pPr>
+      <w:r>
+        <w:rPr>
+          <w:rFonts w:ascii="Calibri" w:hAnsi="Calibri" w:cs="Times New Roman"/>
+          <w:sz w:val="22"/>
+          <w:szCs w:val="22"/>
+        </w:rPr>
+        <w:t>What is the effective time it will take to compute all of the different possibilities for one game?</w:t>
+      </w:r>
+    </w:p>
+    <w:p>
+      <w:pPr>
+        <w:rPr>
+          <w:rFonts w:ascii="Calibri" w:hAnsi="Calibri" w:cs="Times New Roman"/>
+          <w:sz w:val="22"/>
+          <w:szCs w:val="22"/>
+        </w:rPr>
+      </w:pPr>
+      <w:r>
+        <w:rPr>
+          <w:rFonts w:ascii="Calibri" w:hAnsi="Calibri" w:cs="Times New Roman"/>
+          <w:sz w:val="22"/>
+          <w:szCs w:val="22"/>
+        </w:rPr>
+        <w:t>I estimate there are about half a thousand options in a game. At most not more than 2000 though.</w:t>
+      </w:r>
+    </w:p>
+    <w:p>
+      <w:pPr>
+        <w:rPr>
+          <w:rFonts w:ascii="Calibri" w:hAnsi="Calibri" w:cs="Times New Roman"/>
+          <w:sz w:val="22"/>
+          <w:szCs w:val="22"/>
+        </w:rPr>
+      </w:pPr>
+      <w:r>
+        <w:rPr>
+          <w:rFonts w:ascii="Calibri" w:hAnsi="Calibri" w:cs="Times New Roman"/>
+          <w:sz w:val="22"/>
+          <w:szCs w:val="22"/>
+        </w:rPr>
+        <w:t> </w:t>
+      </w:r>
+    </w:p>
+    <w:p>
+      <w:pPr>
+        <w:rPr>
+          <w:rFonts w:ascii="Calibri" w:hAnsi="Calibri" w:cs="Times New Roman"/>
+          <w:sz w:val="22"/>
+          <w:szCs w:val="22"/>
+        </w:rPr>
+      </w:pPr>
+      <w:r>
+        <w:rPr>
+          <w:rFonts w:ascii="Calibri" w:hAnsi="Calibri" w:cs="Times New Roman"/>
+          <w:sz w:val="22"/>
+          <w:szCs w:val="22"/>
+        </w:rPr>
+        <w:t>How will I code this?</w:t>
+      </w:r>
+    </w:p>
+    <w:p>
+      <w:pPr>
+        <w:numPr>
+          <w:ilvl w:val="0"/>
+          <w:numId w:val="1"/>
+        </w:numPr>
+        <w:ind w:left="540"/>
+        <w:textAlignment w:val="center"/>
+        <w:rPr>
+          <w:rFonts w:ascii="Calibri" w:eastAsia="Times New Roman" w:hAnsi="Calibri" w:cs="Times New Roman"/>
+          <w:sz w:val="22"/>
+          <w:szCs w:val="22"/>
+        </w:rPr>
+      </w:pPr>
+      <w:r>
+        <w:rPr>
+          <w:rFonts w:ascii="Calibri" w:eastAsia="Times New Roman" w:hAnsi="Calibri" w:cs="Times New Roman"/>
+          <w:sz w:val="22"/>
+          <w:szCs w:val="22"/>
+        </w:rPr>
+        <w:t>The events and the special actions will be the big problem</w:t>
+      </w:r>
+    </w:p>
+    <w:p>
+      <w:pPr>
+        <w:numPr>
+          <w:ilvl w:val="0"/>
+          <w:numId w:val="1"/>
+        </w:numPr>
+        <w:ind w:left="540"/>
+        <w:textAlignment w:val="center"/>
+        <w:rPr>
+          <w:rFonts w:ascii="Calibri" w:eastAsia="Times New Roman" w:hAnsi="Calibri" w:cs="Times New Roman"/>
+          <w:sz w:val="22"/>
+          <w:szCs w:val="22"/>
+        </w:rPr>
+      </w:pPr>
+      <w:r>
+        <w:rPr>
+          <w:rFonts w:ascii="Calibri" w:eastAsia="Times New Roman" w:hAnsi="Calibri" w:cs="Times New Roman"/>
+          <w:sz w:val="22"/>
+          <w:szCs w:val="22"/>
+        </w:rPr>
+        <w:t>Also, detecting game winning/loss states</w:t>
+      </w:r>
+    </w:p>
+    <w:p>
+      <w:pPr>
+        <w:rPr>
+          <w:rFonts w:ascii="Calibri" w:hAnsi="Calibri" w:cs="Times New Roman"/>
+          <w:sz w:val="22"/>
+          <w:szCs w:val="22"/>
+        </w:rPr>
+      </w:pPr>
+      <w:r>
+        <w:rPr>
+          <w:rFonts w:ascii="Calibri" w:hAnsi="Calibri" w:cs="Times New Roman"/>
+          <w:sz w:val="22"/>
+          <w:szCs w:val="22"/>
+        </w:rPr>
+        <w:t> </w:t>
+      </w:r>
+    </w:p>
+    <w:p>
+      <w:pPr>
+        <w:numPr>
+          <w:ilvl w:val="0"/>
+          <w:numId w:val="2"/>
+        </w:numPr>
+        <w:ind w:left="540"/>
+        <w:textAlignment w:val="center"/>
+        <w:rPr>
+          <w:rFonts w:ascii="Calibri" w:eastAsia="Times New Roman" w:hAnsi="Calibri" w:cs="Times New Roman"/>
+          <w:sz w:val="22"/>
+          <w:szCs w:val="22"/>
+        </w:rPr>
+      </w:pPr>
+      <w:r>
+        <w:rPr>
+          <w:rFonts w:ascii="Calibri" w:eastAsia="Times New Roman" w:hAnsi="Calibri" w:cs="Times New Roman"/>
+          <w:sz w:val="22"/>
+          <w:szCs w:val="22"/>
+        </w:rPr>
+        <w:t>It is important that this algorithm is overly efficient so that I can run thousands and thousands of games</w:t>
+      </w:r>
+    </w:p>
+    <w:p>
+      <w:pPr>
+        <w:rPr>
+          <w:rFonts w:ascii="Calibri" w:hAnsi="Calibri" w:cs="Times New Roman"/>
+          <w:sz w:val="22"/>
+          <w:szCs w:val="22"/>
+        </w:rPr>
+      </w:pPr>
+      <w:r>
+        <w:rPr>
+          <w:rFonts w:ascii="Calibri" w:hAnsi="Calibri" w:cs="Times New Roman"/>
+          <w:sz w:val="22"/>
+          <w:szCs w:val="22"/>
+        </w:rPr>
+        <w:t> </w:t>
+      </w:r>
+    </w:p>
+    <w:p>
+      <w:pPr>
+        <w:numPr>
+          <w:ilvl w:val="0"/>
+          <w:numId w:val="3"/>
+        </w:numPr>
+        <w:ind w:left="540"/>
+        <w:textAlignment w:val="center"/>
+        <w:rPr>
+          <w:rFonts w:ascii="Calibri" w:eastAsia="Times New Roman" w:hAnsi="Calibri" w:cs="Times New Roman"/>
+          <w:sz w:val="22"/>
+          <w:szCs w:val="22"/>
+        </w:rPr>
+      </w:pPr>
+      <w:r>
+        <w:rPr>
+          <w:rFonts w:ascii="Calibri" w:eastAsia="Times New Roman" w:hAnsi="Calibri" w:cs="Times New Roman"/>
+          <w:sz w:val="22"/>
+          <w:szCs w:val="22"/>
+        </w:rPr>
+        <w:t xml:space="preserve">This is </w:t>
+      </w:r>
+      <w:proofErr w:type="spellStart"/>
+      <w:r>
+        <w:rPr>
+          <w:rFonts w:ascii="Calibri" w:eastAsia="Times New Roman" w:hAnsi="Calibri" w:cs="Times New Roman"/>
+          <w:sz w:val="22"/>
+          <w:szCs w:val="22"/>
+        </w:rPr>
+        <w:t>gonna</w:t>
+      </w:r>
+      <w:proofErr w:type="spellEnd"/>
+      <w:r>
+        <w:rPr>
+          <w:rFonts w:ascii="Calibri" w:eastAsia="Times New Roman" w:hAnsi="Calibri" w:cs="Times New Roman"/>
+          <w:sz w:val="22"/>
+          <w:szCs w:val="22"/>
+        </w:rPr>
+        <w:t xml:space="preserve"> have to be multithreaded out the ass</w:t>
+      </w:r>
+    </w:p>
+    <w:p>
+      <w:pPr>
+        <w:numPr>
+          <w:ilvl w:val="1"/>
+          <w:numId w:val="3"/>
+        </w:numPr>
+        <w:ind w:left="1080"/>
+        <w:textAlignment w:val="center"/>
+        <w:rPr>
+          <w:rFonts w:ascii="Calibri" w:eastAsia="Times New Roman" w:hAnsi="Calibri" w:cs="Times New Roman"/>
+          <w:sz w:val="22"/>
+          <w:szCs w:val="22"/>
+        </w:rPr>
+      </w:pPr>
+      <w:r>
+        <w:rPr>
+          <w:rFonts w:ascii="Calibri" w:eastAsia="Times New Roman" w:hAnsi="Calibri" w:cs="Times New Roman"/>
+          <w:sz w:val="22"/>
+          <w:szCs w:val="22"/>
+        </w:rPr>
+        <w:t>I will make a new thread for every turn and return it when they lose</w:t>
+      </w:r>
+    </w:p>
+    <w:p>
+      <w:pPr>
+        <w:numPr>
+          <w:ilvl w:val="1"/>
+          <w:numId w:val="3"/>
+        </w:numPr>
+        <w:ind w:left="1080"/>
+        <w:textAlignment w:val="center"/>
+        <w:rPr>
+          <w:rFonts w:ascii="Calibri" w:eastAsia="Times New Roman" w:hAnsi="Calibri" w:cs="Times New Roman"/>
+          <w:sz w:val="22"/>
+          <w:szCs w:val="22"/>
+        </w:rPr>
+      </w:pPr>
+      <w:r>
+        <w:rPr>
+          <w:rFonts w:ascii="Calibri" w:eastAsia="Times New Roman" w:hAnsi="Calibri" w:cs="Times New Roman"/>
+          <w:sz w:val="22"/>
+          <w:szCs w:val="22"/>
+        </w:rPr>
+        <w:t>I might run out of ram or have stack overflow because I am caching the series of turns probably as a string</w:t>
+      </w:r>
+    </w:p>
+    <w:p>
+      <w:pPr>
+        <w:numPr>
+          <w:ilvl w:val="2"/>
+          <w:numId w:val="3"/>
+        </w:numPr>
+        <w:ind w:left="1620"/>
+        <w:textAlignment w:val="center"/>
+        <w:rPr>
+          <w:rFonts w:ascii="Calibri" w:eastAsia="Times New Roman" w:hAnsi="Calibri" w:cs="Times New Roman"/>
+          <w:sz w:val="22"/>
+          <w:szCs w:val="22"/>
+        </w:rPr>
+      </w:pPr>
+      <w:r>
+        <w:rPr>
+          <w:rFonts w:ascii="Calibri" w:eastAsia="Times New Roman" w:hAnsi="Calibri" w:cs="Times New Roman"/>
+          <w:sz w:val="22"/>
+          <w:szCs w:val="22"/>
+        </w:rPr>
+        <w:t>Maybe output it to a file so that I can do it fine</w:t>
+      </w:r>
+    </w:p>
+    <w:p>
+      <w:pPr>
+        <w:ind w:left="540"/>
+        <w:rPr>
+          <w:rFonts w:ascii="Calibri" w:hAnsi="Calibri" w:cs="Times New Roman"/>
+          <w:sz w:val="22"/>
+          <w:szCs w:val="22"/>
+        </w:rPr>
+      </w:pPr>
+      <w:r>
+        <w:rPr>
+          <w:rFonts w:ascii="Calibri" w:hAnsi="Calibri" w:cs="Times New Roman"/>
+          <w:sz w:val="22"/>
+          <w:szCs w:val="22"/>
+        </w:rPr>
+        <w:t> </w:t>
+      </w:r>
+    </w:p>
+    <w:p>
+      <w:pPr>
+        <w:ind w:left="540"/>
+        <w:rPr>
+          <w:rFonts w:ascii="Calibri" w:hAnsi="Calibri" w:cs="Times New Roman"/>
+          <w:sz w:val="22"/>
+          <w:szCs w:val="22"/>
+        </w:rPr>
+      </w:pPr>
+      <w:r>
+        <w:rPr>
+          <w:rFonts w:ascii="Calibri" w:hAnsi="Calibri" w:cs="Times New Roman"/>
+          <w:sz w:val="22"/>
+          <w:szCs w:val="22"/>
+        </w:rPr>
+        <w:t>Building the game:</w:t>
+      </w:r>
+    </w:p>
+    <w:p>
+      <w:pPr>
+        <w:numPr>
+          <w:ilvl w:val="0"/>
+          <w:numId w:val="4"/>
+        </w:numPr>
+        <w:ind w:left="1080"/>
+        <w:textAlignment w:val="center"/>
+        <w:rPr>
+          <w:rFonts w:ascii="Calibri" w:eastAsia="Times New Roman" w:hAnsi="Calibri" w:cs="Times New Roman"/>
+          <w:sz w:val="22"/>
+          <w:szCs w:val="22"/>
+        </w:rPr>
+      </w:pPr>
+      <w:r>
+        <w:rPr>
+          <w:rFonts w:ascii="Calibri" w:eastAsia="Times New Roman" w:hAnsi="Calibri" w:cs="Times New Roman"/>
+          <w:sz w:val="22"/>
+          <w:szCs w:val="22"/>
+        </w:rPr>
+        <w:t xml:space="preserve">I will need to have the game be based on dictionaries, representing the connections between </w:t>
+      </w:r>
+      <w:proofErr w:type="gramStart"/>
+      <w:r>
+        <w:rPr>
+          <w:rFonts w:ascii="Calibri" w:eastAsia="Times New Roman" w:hAnsi="Calibri" w:cs="Times New Roman"/>
+          <w:sz w:val="22"/>
+          <w:szCs w:val="22"/>
+        </w:rPr>
+        <w:t>the  cities</w:t>
+      </w:r>
+      <w:proofErr w:type="gramEnd"/>
+      <w:r>
+        <w:rPr>
+          <w:rFonts w:ascii="Calibri" w:eastAsia="Times New Roman" w:hAnsi="Calibri" w:cs="Times New Roman"/>
+          <w:sz w:val="22"/>
+          <w:szCs w:val="22"/>
+        </w:rPr>
+        <w:t xml:space="preserve"> on the board</w:t>
+      </w:r>
+    </w:p>
+    <w:p>
+      <w:pPr>
+        <w:numPr>
+          <w:ilvl w:val="1"/>
+          <w:numId w:val="4"/>
+        </w:numPr>
+        <w:ind w:left="1620"/>
+        <w:textAlignment w:val="center"/>
+        <w:rPr>
+          <w:rFonts w:ascii="Calibri" w:eastAsia="Times New Roman" w:hAnsi="Calibri" w:cs="Times New Roman"/>
+          <w:sz w:val="22"/>
+          <w:szCs w:val="22"/>
+        </w:rPr>
+      </w:pPr>
+      <w:r>
+        <w:rPr>
+          <w:rFonts w:ascii="Calibri" w:eastAsia="Times New Roman" w:hAnsi="Calibri" w:cs="Times New Roman"/>
+          <w:sz w:val="22"/>
+          <w:szCs w:val="22"/>
+        </w:rPr>
+        <w:t xml:space="preserve">These will allow me to figure out the options available to the player and the </w:t>
+      </w:r>
+      <w:proofErr w:type="gramStart"/>
+      <w:r>
+        <w:rPr>
+          <w:rFonts w:ascii="Calibri" w:eastAsia="Times New Roman" w:hAnsi="Calibri" w:cs="Times New Roman"/>
+          <w:sz w:val="22"/>
+          <w:szCs w:val="22"/>
+        </w:rPr>
+        <w:t>amount</w:t>
+      </w:r>
+      <w:proofErr w:type="gramEnd"/>
+      <w:r>
+        <w:rPr>
+          <w:rFonts w:ascii="Calibri" w:eastAsia="Times New Roman" w:hAnsi="Calibri" w:cs="Times New Roman"/>
+          <w:sz w:val="22"/>
+          <w:szCs w:val="22"/>
+        </w:rPr>
+        <w:t xml:space="preserve"> of cubes present on each square</w:t>
+      </w:r>
+    </w:p>
+    <w:p>
+      <w:pPr>
+        <w:numPr>
+          <w:ilvl w:val="1"/>
+          <w:numId w:val="4"/>
+        </w:numPr>
+        <w:ind w:left="1620"/>
+        <w:textAlignment w:val="center"/>
+        <w:rPr>
+          <w:rFonts w:ascii="Calibri" w:eastAsia="Times New Roman" w:hAnsi="Calibri" w:cs="Times New Roman"/>
+          <w:sz w:val="22"/>
+          <w:szCs w:val="22"/>
+        </w:rPr>
+      </w:pPr>
+      <w:r>
+        <w:rPr>
+          <w:rFonts w:ascii="Calibri" w:eastAsia="Times New Roman" w:hAnsi="Calibri" w:cs="Times New Roman"/>
+          <w:sz w:val="22"/>
+          <w:szCs w:val="22"/>
+        </w:rPr>
+        <w:t>This dictionary will have strings as keys and arrays as values. The array will store:</w:t>
+      </w:r>
+    </w:p>
+    <w:p>
+      <w:pPr>
+        <w:numPr>
+          <w:ilvl w:val="2"/>
+          <w:numId w:val="4"/>
+        </w:numPr>
+        <w:textAlignment w:val="center"/>
+        <w:rPr>
+          <w:rFonts w:ascii="Calibri" w:eastAsia="Times New Roman" w:hAnsi="Calibri" w:cs="Times New Roman"/>
+          <w:sz w:val="22"/>
+          <w:szCs w:val="22"/>
+        </w:rPr>
+      </w:pPr>
+      <w:r>
+        <w:rPr>
+          <w:rFonts w:ascii="Calibri" w:eastAsia="Times New Roman" w:hAnsi="Calibri" w:cs="Times New Roman"/>
+          <w:sz w:val="22"/>
+          <w:szCs w:val="22"/>
+        </w:rPr>
+        <w:t xml:space="preserve">Which player is there, if </w:t>
+      </w:r>
+      <w:proofErr w:type="gramStart"/>
+      <w:r>
+        <w:rPr>
+          <w:rFonts w:ascii="Calibri" w:eastAsia="Times New Roman" w:hAnsi="Calibri" w:cs="Times New Roman"/>
+          <w:sz w:val="22"/>
+          <w:szCs w:val="22"/>
+        </w:rPr>
+        <w:t>any</w:t>
+      </w:r>
+      <w:proofErr w:type="gramEnd"/>
+    </w:p>
+    <w:p>
+      <w:pPr>
+        <w:numPr>
+          <w:ilvl w:val="2"/>
+          <w:numId w:val="4"/>
+        </w:numPr>
+        <w:textAlignment w:val="center"/>
+        <w:rPr>
+          <w:rFonts w:ascii="Calibri" w:eastAsia="Times New Roman" w:hAnsi="Calibri" w:cs="Times New Roman"/>
+          <w:sz w:val="22"/>
+          <w:szCs w:val="22"/>
+        </w:rPr>
+      </w:pPr>
+      <w:r>
+        <w:rPr>
+          <w:rFonts w:ascii="Calibri" w:eastAsia="Times New Roman" w:hAnsi="Calibri" w:cs="Times New Roman"/>
+          <w:sz w:val="22"/>
+          <w:szCs w:val="22"/>
+        </w:rPr>
+        <w:t>How many cubes are there, if any</w:t>
+      </w:r>
+    </w:p>
+    <w:p>
+      <w:pPr>
+        <w:numPr>
+          <w:ilvl w:val="2"/>
+          <w:numId w:val="4"/>
+        </w:numPr>
+        <w:textAlignment w:val="center"/>
+        <w:rPr>
+          <w:rFonts w:ascii="Calibri" w:eastAsia="Times New Roman" w:hAnsi="Calibri" w:cs="Times New Roman"/>
+          <w:sz w:val="22"/>
+          <w:szCs w:val="22"/>
+        </w:rPr>
+      </w:pPr>
+      <w:r>
+        <w:rPr>
+          <w:rFonts w:ascii="Calibri" w:eastAsia="Times New Roman" w:hAnsi="Calibri" w:cs="Times New Roman"/>
+          <w:sz w:val="22"/>
+          <w:szCs w:val="22"/>
+        </w:rPr>
+        <w:t>Which cities it is connected to</w:t>
+      </w:r>
+    </w:p>
+    <w:p>
+      <w:pPr>
+        <w:numPr>
+          <w:ilvl w:val="3"/>
+          <w:numId w:val="4"/>
+        </w:numPr>
+        <w:ind w:left="2700"/>
+        <w:textAlignment w:val="center"/>
+        <w:rPr>
+          <w:rFonts w:ascii="Calibri" w:eastAsia="Times New Roman" w:hAnsi="Calibri" w:cs="Times New Roman"/>
+          <w:sz w:val="22"/>
+          <w:szCs w:val="22"/>
+        </w:rPr>
+      </w:pPr>
+      <w:r>
+        <w:rPr>
+          <w:rFonts w:ascii="Calibri" w:eastAsia="Times New Roman" w:hAnsi="Calibri" w:cs="Times New Roman"/>
+          <w:sz w:val="22"/>
+          <w:szCs w:val="22"/>
+        </w:rPr>
+        <w:t>Cities with research stations will be connected</w:t>
+      </w:r>
+    </w:p>
+    <w:p>
+      <w:pPr>
+        <w:numPr>
+          <w:ilvl w:val="4"/>
+          <w:numId w:val="4"/>
+        </w:numPr>
+        <w:ind w:left="3240"/>
+        <w:textAlignment w:val="center"/>
+        <w:rPr>
+          <w:rFonts w:ascii="Calibri" w:eastAsia="Times New Roman" w:hAnsi="Calibri" w:cs="Times New Roman"/>
+          <w:sz w:val="22"/>
+          <w:szCs w:val="22"/>
+        </w:rPr>
+      </w:pPr>
+      <w:r>
+        <w:rPr>
+          <w:rFonts w:ascii="Calibri" w:eastAsia="Times New Roman" w:hAnsi="Calibri" w:cs="Times New Roman"/>
+          <w:sz w:val="22"/>
+          <w:szCs w:val="22"/>
+        </w:rPr>
+        <w:t>Problem with epidemics</w:t>
+      </w:r>
+    </w:p>
+    <w:p>
+      <w:pPr>
+        <w:numPr>
+          <w:ilvl w:val="0"/>
+          <w:numId w:val="4"/>
+        </w:numPr>
+        <w:ind w:left="1080"/>
+        <w:textAlignment w:val="center"/>
+        <w:rPr>
+          <w:rFonts w:ascii="Calibri" w:eastAsia="Times New Roman" w:hAnsi="Calibri" w:cs="Times New Roman"/>
+          <w:sz w:val="22"/>
+          <w:szCs w:val="22"/>
+        </w:rPr>
+      </w:pPr>
+      <w:r>
+        <w:rPr>
+          <w:rFonts w:ascii="Calibri" w:eastAsia="Times New Roman" w:hAnsi="Calibri" w:cs="Times New Roman"/>
+          <w:sz w:val="22"/>
+          <w:szCs w:val="22"/>
+        </w:rPr>
+        <w:t>I will also need to have two dictionaries, one for each player</w:t>
+      </w:r>
+    </w:p>
+    <w:p>
+      <w:pPr>
+        <w:numPr>
+          <w:ilvl w:val="1"/>
+          <w:numId w:val="4"/>
+        </w:numPr>
+        <w:ind w:left="1620"/>
+        <w:textAlignment w:val="center"/>
+        <w:rPr>
+          <w:rFonts w:ascii="Calibri" w:eastAsia="Times New Roman" w:hAnsi="Calibri" w:cs="Times New Roman"/>
+          <w:sz w:val="22"/>
+          <w:szCs w:val="22"/>
+        </w:rPr>
+      </w:pPr>
+      <w:r>
+        <w:rPr>
+          <w:rFonts w:ascii="Calibri" w:eastAsia="Times New Roman" w:hAnsi="Calibri" w:cs="Times New Roman"/>
+          <w:sz w:val="22"/>
+          <w:szCs w:val="22"/>
+        </w:rPr>
+        <w:t>This will store the hand of cards</w:t>
+      </w:r>
+    </w:p>
+    <w:p>
+      <w:pPr>
+        <w:numPr>
+          <w:ilvl w:val="1"/>
+          <w:numId w:val="4"/>
+        </w:numPr>
+        <w:ind w:left="1620"/>
+        <w:textAlignment w:val="center"/>
+        <w:rPr>
+          <w:rFonts w:ascii="Calibri" w:eastAsia="Times New Roman" w:hAnsi="Calibri" w:cs="Times New Roman"/>
+          <w:sz w:val="22"/>
+          <w:szCs w:val="22"/>
+        </w:rPr>
+      </w:pPr>
+      <w:r>
+        <w:rPr>
+          <w:rFonts w:ascii="Calibri" w:eastAsia="Times New Roman" w:hAnsi="Calibri" w:cs="Times New Roman"/>
+          <w:sz w:val="22"/>
+          <w:szCs w:val="22"/>
+        </w:rPr>
+        <w:t>This will also maybe store the player's location instead of the dictionary of the locations</w:t>
+      </w:r>
+    </w:p>
+    <w:p>
+      <w:pPr>
+        <w:numPr>
+          <w:ilvl w:val="2"/>
+          <w:numId w:val="4"/>
+        </w:numPr>
+        <w:textAlignment w:val="center"/>
+        <w:rPr>
+          <w:rFonts w:ascii="Calibri" w:eastAsia="Times New Roman" w:hAnsi="Calibri" w:cs="Times New Roman"/>
+          <w:sz w:val="22"/>
+          <w:szCs w:val="22"/>
+        </w:rPr>
+      </w:pPr>
+      <w:r>
+        <w:rPr>
+          <w:rFonts w:ascii="Calibri" w:eastAsia="Times New Roman" w:hAnsi="Calibri" w:cs="Times New Roman"/>
+          <w:sz w:val="22"/>
+          <w:szCs w:val="22"/>
+        </w:rPr>
+        <w:t>This way I can query the dictionary for where the player can go next</w:t>
+      </w:r>
+    </w:p>
+    <w:p>
+      <w:pPr>
+        <w:numPr>
+          <w:ilvl w:val="0"/>
+          <w:numId w:val="4"/>
+        </w:numPr>
+        <w:ind w:left="1080"/>
+        <w:textAlignment w:val="center"/>
+        <w:rPr>
+          <w:rFonts w:ascii="Calibri" w:eastAsia="Times New Roman" w:hAnsi="Calibri" w:cs="Times New Roman"/>
+          <w:sz w:val="22"/>
+          <w:szCs w:val="22"/>
+        </w:rPr>
+      </w:pPr>
+      <w:r>
+        <w:rPr>
+          <w:rFonts w:ascii="Calibri" w:eastAsia="Times New Roman" w:hAnsi="Calibri" w:cs="Times New Roman"/>
+          <w:sz w:val="22"/>
+          <w:szCs w:val="22"/>
+        </w:rPr>
+        <w:t>I will also need to store the moves that were done during the game</w:t>
+      </w:r>
+    </w:p>
+    <w:p>
+      <w:pPr>
+        <w:ind w:left="540"/>
+        <w:rPr>
+          <w:rFonts w:ascii="Calibri" w:hAnsi="Calibri" w:cs="Times New Roman"/>
+          <w:sz w:val="22"/>
+          <w:szCs w:val="22"/>
+        </w:rPr>
+      </w:pPr>
+      <w:r>
+        <w:rPr>
+          <w:rFonts w:ascii="Calibri" w:hAnsi="Calibri" w:cs="Times New Roman"/>
+          <w:sz w:val="22"/>
+          <w:szCs w:val="22"/>
+        </w:rPr>
+        <w:t> </w:t>
+      </w:r>
+    </w:p>
+    <w:p>
+      <w:pPr>
+        <w:ind w:left="540"/>
+        <w:rPr>
+          <w:rFonts w:ascii="Calibri" w:hAnsi="Calibri" w:cs="Times New Roman"/>
+          <w:sz w:val="22"/>
+          <w:szCs w:val="22"/>
+        </w:rPr>
+      </w:pPr>
+      <w:r>
+        <w:rPr>
+          <w:rFonts w:ascii="Calibri" w:hAnsi="Calibri" w:cs="Times New Roman"/>
+          <w:sz w:val="22"/>
+          <w:szCs w:val="22"/>
+        </w:rPr>
+        <w:t>Problems I need to solve:</w:t>
+      </w:r>
+    </w:p>
+    <w:p>
+      <w:pPr>
+        <w:pStyle w:val="ListParagraph"/>
+        <w:numPr>
+          <w:ilvl w:val="0"/>
+          <w:numId w:val="8"/>
+        </w:numPr>
+        <w:rPr>
+          <w:rFonts w:ascii="Calibri" w:hAnsi="Calibri" w:cs="Times New Roman"/>
+          <w:sz w:val="22"/>
+          <w:szCs w:val="22"/>
+        </w:rPr>
+      </w:pPr>
+      <w:r>
+        <w:rPr>
+          <w:rFonts w:ascii="Calibri" w:hAnsi="Calibri" w:cs="Times New Roman"/>
+          <w:sz w:val="22"/>
+          <w:szCs w:val="22"/>
+        </w:rPr>
+        <w:t>How will I enforce the player’s ability to use abilities?</w:t>
+      </w:r>
+    </w:p>
+    <w:p>
+      <w:pPr>
+        <w:pStyle w:val="ListParagraph"/>
+        <w:numPr>
+          <w:ilvl w:val="1"/>
+          <w:numId w:val="8"/>
+        </w:numPr>
+        <w:rPr>
+          <w:rFonts w:ascii="Calibri" w:hAnsi="Calibri" w:cs="Times New Roman"/>
+          <w:sz w:val="22"/>
+          <w:szCs w:val="22"/>
+        </w:rPr>
+      </w:pPr>
+      <w:proofErr w:type="gramStart"/>
+      <w:r>
+        <w:rPr>
+          <w:rFonts w:ascii="Calibri" w:hAnsi="Calibri" w:cs="Times New Roman"/>
+          <w:sz w:val="22"/>
+          <w:szCs w:val="22"/>
+        </w:rPr>
+        <w:t>Will</w:t>
+      </w:r>
+      <w:proofErr w:type="gramEnd"/>
+      <w:r>
+        <w:rPr>
+          <w:rFonts w:ascii="Calibri" w:hAnsi="Calibri" w:cs="Times New Roman"/>
+          <w:sz w:val="22"/>
+          <w:szCs w:val="22"/>
+        </w:rPr>
+        <w:t xml:space="preserve"> I implement it as a bunch of disgusting if statements or will I be more graceful?</w:t>
+      </w:r>
+    </w:p>
+    <w:p>
+      <w:pPr>
+        <w:pStyle w:val="ListParagraph"/>
+        <w:numPr>
+          <w:ilvl w:val="1"/>
+          <w:numId w:val="8"/>
+        </w:numPr>
+        <w:rPr>
+          <w:rFonts w:ascii="Calibri" w:hAnsi="Calibri" w:cs="Times New Roman"/>
+          <w:sz w:val="22"/>
+          <w:szCs w:val="22"/>
+        </w:rPr>
+      </w:pPr>
+      <w:r>
+        <w:rPr>
+          <w:rFonts w:ascii="Calibri" w:hAnsi="Calibri" w:cs="Times New Roman"/>
+          <w:sz w:val="22"/>
+          <w:szCs w:val="22"/>
+        </w:rPr>
+        <w:t>Same for Events?</w:t>
+      </w:r>
+    </w:p>
+    <w:p>
+      <w:pPr>
+        <w:pStyle w:val="ListParagraph"/>
+        <w:numPr>
+          <w:ilvl w:val="1"/>
+          <w:numId w:val="8"/>
+        </w:numPr>
+        <w:rPr>
+          <w:rFonts w:ascii="Calibri" w:hAnsi="Calibri" w:cs="Times New Roman"/>
+          <w:sz w:val="22"/>
+          <w:szCs w:val="22"/>
+        </w:rPr>
+      </w:pPr>
+      <w:r>
+        <w:rPr>
+          <w:rFonts w:ascii="Calibri" w:hAnsi="Calibri" w:cs="Times New Roman"/>
+          <w:sz w:val="22"/>
+          <w:szCs w:val="22"/>
+        </w:rPr>
+        <w:t>I will have a use &lt;insert thing&gt; function</w:t>
+      </w:r>
+    </w:p>
+    <w:p>
+      <w:pPr>
+        <w:pStyle w:val="ListParagraph"/>
+        <w:numPr>
+          <w:ilvl w:val="1"/>
+          <w:numId w:val="8"/>
+        </w:numPr>
+        <w:rPr>
+          <w:rFonts w:ascii="Calibri" w:hAnsi="Calibri" w:cs="Times New Roman"/>
+          <w:sz w:val="22"/>
+          <w:szCs w:val="22"/>
+        </w:rPr>
+      </w:pPr>
+      <w:r>
+        <w:rPr>
+          <w:rFonts w:ascii="Calibri" w:hAnsi="Calibri" w:cs="Times New Roman"/>
+          <w:sz w:val="22"/>
+          <w:szCs w:val="22"/>
+        </w:rPr>
+        <w:t>This function will just be the thing that determines whatever the player does. If the player chooses the “move” action, the player should determine what to do in their class</w:t>
+      </w:r>
+    </w:p>
+    <w:p>
+      <w:pPr>
+        <w:pStyle w:val="ListParagraph"/>
+        <w:numPr>
+          <w:ilvl w:val="1"/>
+          <w:numId w:val="8"/>
+        </w:numPr>
+        <w:rPr>
+          <w:rFonts w:ascii="Calibri" w:hAnsi="Calibri" w:cs="Times New Roman"/>
+          <w:sz w:val="22"/>
+          <w:szCs w:val="22"/>
+        </w:rPr>
+      </w:pPr>
+      <w:r>
+        <w:rPr>
+          <w:rFonts w:ascii="Calibri" w:hAnsi="Calibri" w:cs="Times New Roman"/>
+          <w:sz w:val="22"/>
+          <w:szCs w:val="22"/>
+        </w:rPr>
+        <w:t>Does this imply then that (since I have to iterate and it isn’t just random) there will also be a function of “move” that returns how many different ways they can move so that I can iterate over those possibilities?</w:t>
+      </w:r>
+    </w:p>
+    <w:p>
+      <w:pPr>
+        <w:pStyle w:val="ListParagraph"/>
+        <w:numPr>
+          <w:ilvl w:val="2"/>
+          <w:numId w:val="8"/>
+        </w:numPr>
+        <w:rPr>
+          <w:rFonts w:ascii="Calibri" w:hAnsi="Calibri" w:cs="Times New Roman"/>
+          <w:sz w:val="22"/>
+          <w:szCs w:val="22"/>
+        </w:rPr>
+      </w:pPr>
+      <w:r>
+        <w:rPr>
+          <w:rFonts w:ascii="Calibri" w:hAnsi="Calibri" w:cs="Times New Roman"/>
+          <w:sz w:val="22"/>
+          <w:szCs w:val="22"/>
+        </w:rPr>
+        <w:t>How much does this actually add to the runtime?</w:t>
+      </w:r>
       <w:bookmarkStart w:id="0" w:name="_GoBack"/>
       <w:bookmarkEnd w:id="0"/>
-    </w:p>
-    <w:p>
-      <w:pPr>
-        <w:rPr>
-          <w:rFonts w:ascii="Calibri" w:hAnsi="Calibri" w:cs="Times New Roman"/>
-          <w:sz w:val="22"/>
-          <w:szCs w:val="22"/>
-        </w:rPr>
-      </w:pPr>
-      <w:r>
-        <w:rPr>
-          <w:rFonts w:ascii="Calibri" w:hAnsi="Calibri" w:cs="Times New Roman"/>
-          <w:sz w:val="22"/>
-          <w:szCs w:val="22"/>
-        </w:rPr>
-        <w:t>What is the effective time it will take to compute all of the different possibilities for one game?</w:t>
-      </w:r>
-    </w:p>
-    <w:p>
-      <w:pPr>
-        <w:rPr>
-          <w:rFonts w:ascii="Calibri" w:hAnsi="Calibri" w:cs="Times New Roman"/>
-          <w:sz w:val="22"/>
-          <w:szCs w:val="22"/>
-        </w:rPr>
-      </w:pPr>
-      <w:r>
-        <w:rPr>
-          <w:rFonts w:ascii="Calibri" w:hAnsi="Calibri" w:cs="Times New Roman"/>
-          <w:sz w:val="22"/>
-          <w:szCs w:val="22"/>
-        </w:rPr>
-        <w:t>I estimate there are about half a thousand options in a game. At most not more than 2000 though.</w:t>
-      </w:r>
-    </w:p>
-    <w:p>
-      <w:pPr>
-        <w:rPr>
-          <w:rFonts w:ascii="Calibri" w:hAnsi="Calibri" w:cs="Times New Roman"/>
-          <w:sz w:val="22"/>
-          <w:szCs w:val="22"/>
-        </w:rPr>
-      </w:pPr>
       <w:r>
         <w:rPr>
           <w:rFonts w:ascii="Calibri" w:hAnsi="Calibri" w:cs="Times New Roman"/>
@@ -65,170 +880,37 @@
     </w:p>
     <w:p>
       <w:pPr>
-        <w:rPr>
-          <w:rFonts w:ascii="Calibri" w:hAnsi="Calibri" w:cs="Times New Roman"/>
-          <w:sz w:val="22"/>
-          <w:szCs w:val="22"/>
-        </w:rPr>
-      </w:pPr>
-      <w:r>
-        <w:rPr>
-          <w:rFonts w:ascii="Calibri" w:hAnsi="Calibri" w:cs="Times New Roman"/>
-          <w:sz w:val="22"/>
-          <w:szCs w:val="22"/>
-        </w:rPr>
-        <w:t>How will I code this?</w:t>
+        <w:ind w:left="540"/>
+        <w:rPr>
+          <w:rFonts w:ascii="Calibri" w:hAnsi="Calibri" w:cs="Times New Roman"/>
+          <w:sz w:val="22"/>
+          <w:szCs w:val="22"/>
+        </w:rPr>
+      </w:pPr>
+    </w:p>
+    <w:p>
+      <w:pPr>
+        <w:ind w:left="540"/>
+        <w:rPr>
+          <w:rFonts w:ascii="Calibri" w:hAnsi="Calibri" w:cs="Times New Roman"/>
+          <w:sz w:val="22"/>
+          <w:szCs w:val="22"/>
+        </w:rPr>
+      </w:pPr>
+      <w:r>
+        <w:rPr>
+          <w:rFonts w:ascii="Calibri" w:hAnsi="Calibri" w:cs="Times New Roman"/>
+          <w:sz w:val="22"/>
+          <w:szCs w:val="22"/>
+        </w:rPr>
+        <w:t>Simple ways to optimize the AI</w:t>
       </w:r>
     </w:p>
     <w:p>
       <w:pPr>
         <w:numPr>
           <w:ilvl w:val="0"/>
-          <w:numId w:val="1"/>
-        </w:numPr>
-        <w:ind w:left="540"/>
-        <w:textAlignment w:val="center"/>
-        <w:rPr>
-          <w:rFonts w:ascii="Calibri" w:eastAsia="Times New Roman" w:hAnsi="Calibri" w:cs="Times New Roman"/>
-          <w:sz w:val="22"/>
-          <w:szCs w:val="22"/>
-        </w:rPr>
-      </w:pPr>
-      <w:r>
-        <w:rPr>
-          <w:rFonts w:ascii="Calibri" w:eastAsia="Times New Roman" w:hAnsi="Calibri" w:cs="Times New Roman"/>
-          <w:sz w:val="22"/>
-          <w:szCs w:val="22"/>
-        </w:rPr>
-        <w:t>The events and the special actions will be the big problem</w:t>
-      </w:r>
-    </w:p>
-    <w:p>
-      <w:pPr>
-        <w:numPr>
-          <w:ilvl w:val="0"/>
-          <w:numId w:val="1"/>
-        </w:numPr>
-        <w:ind w:left="540"/>
-        <w:textAlignment w:val="center"/>
-        <w:rPr>
-          <w:rFonts w:ascii="Calibri" w:eastAsia="Times New Roman" w:hAnsi="Calibri" w:cs="Times New Roman"/>
-          <w:sz w:val="22"/>
-          <w:szCs w:val="22"/>
-        </w:rPr>
-      </w:pPr>
-      <w:r>
-        <w:rPr>
-          <w:rFonts w:ascii="Calibri" w:eastAsia="Times New Roman" w:hAnsi="Calibri" w:cs="Times New Roman"/>
-          <w:sz w:val="22"/>
-          <w:szCs w:val="22"/>
-        </w:rPr>
-        <w:t>Also, detecting game winning/loss states</w:t>
-      </w:r>
-    </w:p>
-    <w:p>
-      <w:pPr>
-        <w:rPr>
-          <w:rFonts w:ascii="Calibri" w:hAnsi="Calibri" w:cs="Times New Roman"/>
-          <w:sz w:val="22"/>
-          <w:szCs w:val="22"/>
-        </w:rPr>
-      </w:pPr>
-      <w:r>
-        <w:rPr>
-          <w:rFonts w:ascii="Calibri" w:hAnsi="Calibri" w:cs="Times New Roman"/>
-          <w:sz w:val="22"/>
-          <w:szCs w:val="22"/>
-        </w:rPr>
-        <w:t> </w:t>
-      </w:r>
-    </w:p>
-    <w:p>
-      <w:pPr>
-        <w:numPr>
-          <w:ilvl w:val="0"/>
-          <w:numId w:val="2"/>
-        </w:numPr>
-        <w:ind w:left="540"/>
-        <w:textAlignment w:val="center"/>
-        <w:rPr>
-          <w:rFonts w:ascii="Calibri" w:eastAsia="Times New Roman" w:hAnsi="Calibri" w:cs="Times New Roman"/>
-          <w:sz w:val="22"/>
-          <w:szCs w:val="22"/>
-        </w:rPr>
-      </w:pPr>
-      <w:r>
-        <w:rPr>
-          <w:rFonts w:ascii="Calibri" w:eastAsia="Times New Roman" w:hAnsi="Calibri" w:cs="Times New Roman"/>
-          <w:sz w:val="22"/>
-          <w:szCs w:val="22"/>
-        </w:rPr>
-        <w:t>It is important that this algorithm is overly efficient so that I can run thousands and thousands of games</w:t>
-      </w:r>
-    </w:p>
-    <w:p>
-      <w:pPr>
-        <w:rPr>
-          <w:rFonts w:ascii="Calibri" w:hAnsi="Calibri" w:cs="Times New Roman"/>
-          <w:sz w:val="22"/>
-          <w:szCs w:val="22"/>
-        </w:rPr>
-      </w:pPr>
-      <w:r>
-        <w:rPr>
-          <w:rFonts w:ascii="Calibri" w:hAnsi="Calibri" w:cs="Times New Roman"/>
-          <w:sz w:val="22"/>
-          <w:szCs w:val="22"/>
-        </w:rPr>
-        <w:t> </w:t>
-      </w:r>
-    </w:p>
-    <w:p>
-      <w:pPr>
-        <w:numPr>
-          <w:ilvl w:val="0"/>
-          <w:numId w:val="3"/>
-        </w:numPr>
-        <w:ind w:left="540"/>
-        <w:textAlignment w:val="center"/>
-        <w:rPr>
-          <w:rFonts w:ascii="Calibri" w:eastAsia="Times New Roman" w:hAnsi="Calibri" w:cs="Times New Roman"/>
-          <w:sz w:val="22"/>
-          <w:szCs w:val="22"/>
-        </w:rPr>
-      </w:pPr>
-      <w:r>
-        <w:rPr>
-          <w:rFonts w:ascii="Calibri" w:eastAsia="Times New Roman" w:hAnsi="Calibri" w:cs="Times New Roman"/>
-          <w:sz w:val="22"/>
-          <w:szCs w:val="22"/>
-        </w:rPr>
-        <w:t xml:space="preserve">This is </w:t>
-      </w:r>
-      <w:proofErr w:type="spellStart"/>
-      <w:r>
-        <w:rPr>
-          <w:rFonts w:ascii="Calibri" w:eastAsia="Times New Roman" w:hAnsi="Calibri" w:cs="Times New Roman"/>
-          <w:sz w:val="22"/>
-          <w:szCs w:val="22"/>
-        </w:rPr>
-        <w:t>gonna</w:t>
-      </w:r>
-      <w:proofErr w:type="spellEnd"/>
-      <w:r>
-        <w:rPr>
-          <w:rFonts w:ascii="Calibri" w:eastAsia="Times New Roman" w:hAnsi="Calibri" w:cs="Times New Roman"/>
-          <w:sz w:val="22"/>
-          <w:szCs w:val="22"/>
-        </w:rPr>
-        <w:t xml:space="preserve"> have to be multithreaded out the ass</w:t>
-      </w:r>
-    </w:p>
-    <w:p>
-      <w:pPr>
-        <w:numPr>
-          <w:ilvl w:val="1"/>
-          <w:numId w:val="3"/>
+          <w:numId w:val="5"/>
         </w:numPr>
         <w:ind w:left="1080"/>
         <w:textAlignment w:val="center"/>
@@ -244,14 +926,168 @@
           <w:sz w:val="22"/>
           <w:szCs w:val="22"/>
         </w:rPr>
-        <w:t>I will make a new thread for every turn and return it when they lose</w:t>
+        <w:t xml:space="preserve">Not moving back into a </w:t>
+      </w:r>
+      <w:proofErr w:type="gramStart"/>
+      <w:r>
+        <w:rPr>
+          <w:rFonts w:ascii="Calibri" w:eastAsia="Times New Roman" w:hAnsi="Calibri" w:cs="Times New Roman"/>
+          <w:sz w:val="22"/>
+          <w:szCs w:val="22"/>
+        </w:rPr>
+        <w:t>city</w:t>
+      </w:r>
+      <w:proofErr w:type="gramEnd"/>
+      <w:r>
+        <w:rPr>
+          <w:rFonts w:ascii="Calibri" w:eastAsia="Times New Roman" w:hAnsi="Calibri" w:cs="Times New Roman"/>
+          <w:sz w:val="22"/>
+          <w:szCs w:val="22"/>
+        </w:rPr>
+        <w:t xml:space="preserve"> they were already in this turn unless they have already taken an action other than to move</w:t>
       </w:r>
     </w:p>
     <w:p>
       <w:pPr>
         <w:numPr>
           <w:ilvl w:val="1"/>
-          <w:numId w:val="3"/>
+          <w:numId w:val="5"/>
+        </w:numPr>
+        <w:ind w:left="1620"/>
+        <w:textAlignment w:val="center"/>
+        <w:rPr>
+          <w:rFonts w:ascii="Calibri" w:eastAsia="Times New Roman" w:hAnsi="Calibri" w:cs="Times New Roman"/>
+          <w:sz w:val="22"/>
+          <w:szCs w:val="22"/>
+        </w:rPr>
+      </w:pPr>
+      <w:r>
+        <w:rPr>
+          <w:rFonts w:ascii="Calibri" w:eastAsia="Times New Roman" w:hAnsi="Calibri" w:cs="Times New Roman"/>
+          <w:sz w:val="22"/>
+          <w:szCs w:val="22"/>
+        </w:rPr>
+        <w:t>Maybe it would also be efficient to check if they moved in such a way that they could have moved more efficiently?</w:t>
+      </w:r>
+    </w:p>
+    <w:p>
+      <w:pPr>
+        <w:numPr>
+          <w:ilvl w:val="1"/>
+          <w:numId w:val="5"/>
+        </w:numPr>
+        <w:ind w:left="1620"/>
+        <w:textAlignment w:val="center"/>
+        <w:rPr>
+          <w:rFonts w:ascii="Calibri" w:eastAsia="Times New Roman" w:hAnsi="Calibri" w:cs="Times New Roman"/>
+          <w:sz w:val="22"/>
+          <w:szCs w:val="22"/>
+        </w:rPr>
+      </w:pPr>
+      <w:r>
+        <w:rPr>
+          <w:rFonts w:ascii="Calibri" w:eastAsia="Times New Roman" w:hAnsi="Calibri" w:cs="Times New Roman"/>
+          <w:sz w:val="22"/>
+          <w:szCs w:val="22"/>
+        </w:rPr>
+        <w:t>The only way that this would end up being less efficient would be if the runtime of the algorithm every time has a greater runtime than what I gained from just running those extra scenarios</w:t>
+      </w:r>
+    </w:p>
+    <w:p>
+      <w:pPr>
+        <w:numPr>
+          <w:ilvl w:val="2"/>
+          <w:numId w:val="5"/>
+        </w:numPr>
+        <w:textAlignment w:val="center"/>
+        <w:rPr>
+          <w:rFonts w:ascii="Calibri" w:eastAsia="Times New Roman" w:hAnsi="Calibri" w:cs="Times New Roman"/>
+          <w:sz w:val="22"/>
+          <w:szCs w:val="22"/>
+        </w:rPr>
+      </w:pPr>
+      <w:r>
+        <w:rPr>
+          <w:rFonts w:ascii="Calibri" w:eastAsia="Times New Roman" w:hAnsi="Calibri" w:cs="Times New Roman"/>
+          <w:sz w:val="22"/>
+          <w:szCs w:val="22"/>
+        </w:rPr>
+        <w:t xml:space="preserve">I feel like it won't be more efficient unless it is </w:t>
+      </w:r>
+      <w:proofErr w:type="spellStart"/>
+      <w:r>
+        <w:rPr>
+          <w:rFonts w:ascii="Calibri" w:eastAsia="Times New Roman" w:hAnsi="Calibri" w:cs="Times New Roman"/>
+          <w:sz w:val="22"/>
+          <w:szCs w:val="22"/>
+        </w:rPr>
+        <w:t>O(n</w:t>
+      </w:r>
+      <w:proofErr w:type="spellEnd"/>
+      <w:r>
+        <w:rPr>
+          <w:rFonts w:ascii="Calibri" w:eastAsia="Times New Roman" w:hAnsi="Calibri" w:cs="Times New Roman"/>
+          <w:sz w:val="22"/>
+          <w:szCs w:val="22"/>
+        </w:rPr>
+        <w:t xml:space="preserve">) because just running the other scenarios would be </w:t>
+      </w:r>
+      <w:proofErr w:type="spellStart"/>
+      <w:r>
+        <w:rPr>
+          <w:rFonts w:ascii="Calibri" w:eastAsia="Times New Roman" w:hAnsi="Calibri" w:cs="Times New Roman"/>
+          <w:sz w:val="22"/>
+          <w:szCs w:val="22"/>
+        </w:rPr>
+        <w:t>O(n</w:t>
+      </w:r>
+      <w:proofErr w:type="spellEnd"/>
+      <w:r>
+        <w:rPr>
+          <w:rFonts w:ascii="Calibri" w:eastAsia="Times New Roman" w:hAnsi="Calibri" w:cs="Times New Roman"/>
+          <w:sz w:val="22"/>
+          <w:szCs w:val="22"/>
+        </w:rPr>
+        <w:t>^2)</w:t>
+      </w:r>
+    </w:p>
+    <w:p>
+      <w:pPr>
+        <w:numPr>
+          <w:ilvl w:val="2"/>
+          <w:numId w:val="5"/>
+        </w:numPr>
+        <w:textAlignment w:val="center"/>
+        <w:rPr>
+          <w:rFonts w:ascii="Calibri" w:eastAsia="Times New Roman" w:hAnsi="Calibri" w:cs="Times New Roman"/>
+          <w:sz w:val="22"/>
+          <w:szCs w:val="22"/>
+        </w:rPr>
+      </w:pPr>
+      <w:r>
+        <w:rPr>
+          <w:rFonts w:ascii="Calibri" w:eastAsia="Times New Roman" w:hAnsi="Calibri" w:cs="Times New Roman"/>
+          <w:sz w:val="22"/>
+          <w:szCs w:val="22"/>
+        </w:rPr>
+        <w:t xml:space="preserve">Now that I think about it, it is definitely much more efficient. A lot of the vast options come from moving and there are a lot of ways to move </w:t>
+      </w:r>
+      <w:proofErr w:type="spellStart"/>
+      <w:r>
+        <w:rPr>
+          <w:rFonts w:ascii="Calibri" w:eastAsia="Times New Roman" w:hAnsi="Calibri" w:cs="Times New Roman"/>
+          <w:sz w:val="22"/>
+          <w:szCs w:val="22"/>
+        </w:rPr>
+        <w:t>inneficiently</w:t>
+      </w:r>
+      <w:proofErr w:type="spellEnd"/>
+    </w:p>
+    <w:p>
+      <w:pPr>
+        <w:numPr>
+          <w:ilvl w:val="0"/>
+          <w:numId w:val="5"/>
         </w:numPr>
         <w:ind w:left="1080"/>
         <w:textAlignment w:val="center"/>
@@ -267,14 +1103,14 @@
           <w:sz w:val="22"/>
           <w:szCs w:val="22"/>
         </w:rPr>
-        <w:t>I might run out of ram or have stack overflow because I am caching the series of turns probably as a string</w:t>
-      </w:r>
-    </w:p>
-    <w:p>
-      <w:pPr>
-        <w:numPr>
-          <w:ilvl w:val="2"/>
-          <w:numId w:val="3"/>
+        <w:t>Maybe I can compare the turns that just ran and only use a fraction of them?</w:t>
+      </w:r>
+    </w:p>
+    <w:p>
+      <w:pPr>
+        <w:numPr>
+          <w:ilvl w:val="1"/>
+          <w:numId w:val="5"/>
         </w:numPr>
         <w:ind w:left="1620"/>
         <w:textAlignment w:val="center"/>
@@ -290,52 +1126,15 @@
           <w:sz w:val="22"/>
           <w:szCs w:val="22"/>
         </w:rPr>
-        <w:t>Maybe output it to a file so that I can do it fine</w:t>
-      </w:r>
-    </w:p>
-    <w:p>
-      <w:pPr>
-        <w:ind w:left="540"/>
-        <w:rPr>
-          <w:rFonts w:ascii="Calibri" w:hAnsi="Calibri" w:cs="Times New Roman"/>
-          <w:sz w:val="22"/>
-          <w:szCs w:val="22"/>
-        </w:rPr>
-      </w:pPr>
-      <w:r>
-        <w:rPr>
-          <w:rFonts w:ascii="Calibri" w:hAnsi="Calibri" w:cs="Times New Roman"/>
-          <w:sz w:val="22"/>
-          <w:szCs w:val="22"/>
-        </w:rPr>
-        <w:t> </w:t>
-      </w:r>
-    </w:p>
-    <w:p>
-      <w:pPr>
-        <w:ind w:left="540"/>
-        <w:rPr>
-          <w:rFonts w:ascii="Calibri" w:hAnsi="Calibri" w:cs="Times New Roman"/>
-          <w:sz w:val="22"/>
-          <w:szCs w:val="22"/>
-        </w:rPr>
-      </w:pPr>
-      <w:r>
-        <w:rPr>
-          <w:rFonts w:ascii="Calibri" w:hAnsi="Calibri" w:cs="Times New Roman"/>
-          <w:sz w:val="22"/>
-          <w:szCs w:val="22"/>
-        </w:rPr>
-        <w:t>Building the game:</w:t>
-      </w:r>
-    </w:p>
-    <w:p>
-      <w:pPr>
-        <w:numPr>
-          <w:ilvl w:val="0"/>
-          <w:numId w:val="4"/>
-        </w:numPr>
-        <w:ind w:left="1080"/>
+        <w:t>How would I objectively weed out games?</w:t>
+      </w:r>
+    </w:p>
+    <w:p>
+      <w:pPr>
+        <w:numPr>
+          <w:ilvl w:val="2"/>
+          <w:numId w:val="5"/>
+        </w:numPr>
         <w:textAlignment w:val="center"/>
         <w:rPr>
           <w:rFonts w:ascii="Calibri" w:eastAsia="Times New Roman" w:hAnsi="Calibri" w:cs="Times New Roman"/>
@@ -349,32 +1148,36 @@
           <w:sz w:val="22"/>
           <w:szCs w:val="22"/>
         </w:rPr>
-        <w:t xml:space="preserve">I will need to have the game be based on dictionaries, representing the connections between </w:t>
-      </w:r>
-      <w:proofErr w:type="gramStart"/>
-      <w:r>
-        <w:rPr>
-          <w:rFonts w:ascii="Calibri" w:eastAsia="Times New Roman" w:hAnsi="Calibri" w:cs="Times New Roman"/>
-          <w:sz w:val="22"/>
-          <w:szCs w:val="22"/>
-        </w:rPr>
-        <w:t>the  cities</w:t>
-      </w:r>
-      <w:proofErr w:type="gramEnd"/>
-      <w:r>
-        <w:rPr>
-          <w:rFonts w:ascii="Calibri" w:eastAsia="Times New Roman" w:hAnsi="Calibri" w:cs="Times New Roman"/>
-          <w:sz w:val="22"/>
-          <w:szCs w:val="22"/>
-        </w:rPr>
-        <w:t xml:space="preserve"> on the board</w:t>
+        <w:t>Didn't use all actions doesn't work</w:t>
+      </w:r>
+    </w:p>
+    <w:p>
+      <w:pPr>
+        <w:numPr>
+          <w:ilvl w:val="2"/>
+          <w:numId w:val="5"/>
+        </w:numPr>
+        <w:textAlignment w:val="center"/>
+        <w:rPr>
+          <w:rFonts w:ascii="Calibri" w:eastAsia="Times New Roman" w:hAnsi="Calibri" w:cs="Times New Roman"/>
+          <w:sz w:val="22"/>
+          <w:szCs w:val="22"/>
+        </w:rPr>
+      </w:pPr>
+      <w:r>
+        <w:rPr>
+          <w:rFonts w:ascii="Calibri" w:eastAsia="Times New Roman" w:hAnsi="Calibri" w:cs="Times New Roman"/>
+          <w:sz w:val="22"/>
+          <w:szCs w:val="22"/>
+        </w:rPr>
+        <w:t>Didn't move doesn't work</w:t>
       </w:r>
     </w:p>
     <w:p>
       <w:pPr>
         <w:numPr>
           <w:ilvl w:val="1"/>
-          <w:numId w:val="4"/>
+          <w:numId w:val="5"/>
         </w:numPr>
         <w:ind w:left="1620"/>
         <w:textAlignment w:val="center"/>
@@ -390,650 +1193,81 @@
           <w:sz w:val="22"/>
           <w:szCs w:val="22"/>
         </w:rPr>
-        <w:t xml:space="preserve">These will allow me to figure out the options available to the player and the </w:t>
-      </w:r>
-      <w:proofErr w:type="gramStart"/>
-      <w:r>
-        <w:rPr>
-          <w:rFonts w:ascii="Calibri" w:eastAsia="Times New Roman" w:hAnsi="Calibri" w:cs="Times New Roman"/>
-          <w:sz w:val="22"/>
-          <w:szCs w:val="22"/>
-        </w:rPr>
-        <w:t>amount</w:t>
-      </w:r>
-      <w:proofErr w:type="gramEnd"/>
-      <w:r>
-        <w:rPr>
-          <w:rFonts w:ascii="Calibri" w:eastAsia="Times New Roman" w:hAnsi="Calibri" w:cs="Times New Roman"/>
-          <w:sz w:val="22"/>
-          <w:szCs w:val="22"/>
-        </w:rPr>
-        <w:t xml:space="preserve"> of cubes present on each square</w:t>
-      </w:r>
-    </w:p>
-    <w:p>
-      <w:pPr>
+        <w:t>This is likely the most efficient way to go about things</w:t>
+      </w:r>
+    </w:p>
+    <w:p>
+      <w:pPr>
+        <w:ind w:left="2160"/>
+        <w:rPr>
+          <w:rFonts w:ascii="Calibri" w:hAnsi="Calibri" w:cs="Times New Roman"/>
+          <w:sz w:val="22"/>
+          <w:szCs w:val="22"/>
+        </w:rPr>
+      </w:pPr>
+      <w:r>
+        <w:rPr>
+          <w:rFonts w:ascii="Calibri" w:hAnsi="Calibri" w:cs="Times New Roman"/>
+          <w:sz w:val="22"/>
+          <w:szCs w:val="22"/>
+        </w:rPr>
+        <w:t> </w:t>
+      </w:r>
+    </w:p>
+    <w:p/>
+    <w:p>
+      <w:r>
+        <w:t>After I have done everything…</w:t>
+      </w:r>
+    </w:p>
+    <w:p>
+      <w:pPr>
+        <w:pStyle w:val="ListParagraph"/>
+        <w:numPr>
+          <w:ilvl w:val="0"/>
+          <w:numId w:val="6"/>
+        </w:numPr>
+      </w:pPr>
+      <w:r>
+        <w:t>How can I compare all of the different “won” games?</w:t>
+      </w:r>
+    </w:p>
+    <w:p>
+      <w:pPr>
+        <w:pStyle w:val="ListParagraph"/>
+        <w:numPr>
+          <w:ilvl w:val="0"/>
+          <w:numId w:val="6"/>
+        </w:numPr>
+      </w:pPr>
+      <w:r>
+        <w:t>How will I notice patterns between them that will be meaningful?</w:t>
+      </w:r>
+    </w:p>
+    <w:p>
+      <w:pPr>
+        <w:pStyle w:val="ListParagraph"/>
         <w:numPr>
           <w:ilvl w:val="1"/>
-          <w:numId w:val="4"/>
-        </w:numPr>
-        <w:ind w:left="1620"/>
-        <w:textAlignment w:val="center"/>
-        <w:rPr>
-          <w:rFonts w:ascii="Calibri" w:eastAsia="Times New Roman" w:hAnsi="Calibri" w:cs="Times New Roman"/>
-          <w:sz w:val="22"/>
-          <w:szCs w:val="22"/>
-        </w:rPr>
-      </w:pPr>
-      <w:r>
-        <w:rPr>
-          <w:rFonts w:ascii="Calibri" w:eastAsia="Times New Roman" w:hAnsi="Calibri" w:cs="Times New Roman"/>
-          <w:sz w:val="22"/>
-          <w:szCs w:val="22"/>
-        </w:rPr>
-        <w:t>This dictionary will have strings as keys and arrays as values. The array will store:</w:t>
-      </w:r>
-    </w:p>
-    <w:p>
-      <w:pPr>
-        <w:numPr>
-          <w:ilvl w:val="2"/>
-          <w:numId w:val="4"/>
-        </w:numPr>
-        <w:textAlignment w:val="center"/>
-        <w:rPr>
-          <w:rFonts w:ascii="Calibri" w:eastAsia="Times New Roman" w:hAnsi="Calibri" w:cs="Times New Roman"/>
-          <w:sz w:val="22"/>
-          <w:szCs w:val="22"/>
-        </w:rPr>
-      </w:pPr>
-      <w:r>
-        <w:rPr>
-          <w:rFonts w:ascii="Calibri" w:eastAsia="Times New Roman" w:hAnsi="Calibri" w:cs="Times New Roman"/>
-          <w:sz w:val="22"/>
-          <w:szCs w:val="22"/>
-        </w:rPr>
-        <w:t xml:space="preserve">Which player is there, if </w:t>
-      </w:r>
-      <w:proofErr w:type="gramStart"/>
-      <w:r>
-        <w:rPr>
-          <w:rFonts w:ascii="Calibri" w:eastAsia="Times New Roman" w:hAnsi="Calibri" w:cs="Times New Roman"/>
-          <w:sz w:val="22"/>
-          <w:szCs w:val="22"/>
-        </w:rPr>
-        <w:t>any</w:t>
-      </w:r>
-      <w:proofErr w:type="gramEnd"/>
-    </w:p>
-    <w:p>
-      <w:pPr>
-        <w:numPr>
-          <w:ilvl w:val="2"/>
-          <w:numId w:val="4"/>
-        </w:numPr>
-        <w:textAlignment w:val="center"/>
-        <w:rPr>
-          <w:rFonts w:ascii="Calibri" w:eastAsia="Times New Roman" w:hAnsi="Calibri" w:cs="Times New Roman"/>
-          <w:sz w:val="22"/>
-          <w:szCs w:val="22"/>
-        </w:rPr>
-      </w:pPr>
-      <w:r>
-        <w:rPr>
-          <w:rFonts w:ascii="Calibri" w:eastAsia="Times New Roman" w:hAnsi="Calibri" w:cs="Times New Roman"/>
-          <w:sz w:val="22"/>
-          <w:szCs w:val="22"/>
-        </w:rPr>
-        <w:t>How many cubes are there, if any</w:t>
-      </w:r>
-    </w:p>
-    <w:p>
-      <w:pPr>
-        <w:numPr>
-          <w:ilvl w:val="2"/>
-          <w:numId w:val="4"/>
-        </w:numPr>
-        <w:textAlignment w:val="center"/>
-        <w:rPr>
-          <w:rFonts w:ascii="Calibri" w:eastAsia="Times New Roman" w:hAnsi="Calibri" w:cs="Times New Roman"/>
-          <w:sz w:val="22"/>
-          <w:szCs w:val="22"/>
-        </w:rPr>
-      </w:pPr>
-      <w:r>
-        <w:rPr>
-          <w:rFonts w:ascii="Calibri" w:eastAsia="Times New Roman" w:hAnsi="Calibri" w:cs="Times New Roman"/>
-          <w:sz w:val="22"/>
-          <w:szCs w:val="22"/>
-        </w:rPr>
-        <w:t>Which cities it is connected to</w:t>
-      </w:r>
-    </w:p>
-    <w:p>
-      <w:pPr>
-        <w:numPr>
-          <w:ilvl w:val="3"/>
-          <w:numId w:val="4"/>
-        </w:numPr>
-        <w:ind w:left="2700"/>
-        <w:textAlignment w:val="center"/>
-        <w:rPr>
-          <w:rFonts w:ascii="Calibri" w:eastAsia="Times New Roman" w:hAnsi="Calibri" w:cs="Times New Roman"/>
-          <w:sz w:val="22"/>
-          <w:szCs w:val="22"/>
-        </w:rPr>
-      </w:pPr>
-      <w:r>
-        <w:rPr>
-          <w:rFonts w:ascii="Calibri" w:eastAsia="Times New Roman" w:hAnsi="Calibri" w:cs="Times New Roman"/>
-          <w:sz w:val="22"/>
-          <w:szCs w:val="22"/>
-        </w:rPr>
-        <w:t>Cities with research stations will be connected</w:t>
-      </w:r>
-    </w:p>
-    <w:p>
-      <w:pPr>
-        <w:numPr>
-          <w:ilvl w:val="4"/>
-          <w:numId w:val="4"/>
-        </w:numPr>
-        <w:ind w:left="3240"/>
-        <w:textAlignment w:val="center"/>
-        <w:rPr>
-          <w:rFonts w:ascii="Calibri" w:eastAsia="Times New Roman" w:hAnsi="Calibri" w:cs="Times New Roman"/>
-          <w:sz w:val="22"/>
-          <w:szCs w:val="22"/>
-        </w:rPr>
-      </w:pPr>
-      <w:r>
-        <w:rPr>
-          <w:rFonts w:ascii="Calibri" w:eastAsia="Times New Roman" w:hAnsi="Calibri" w:cs="Times New Roman"/>
-          <w:sz w:val="22"/>
-          <w:szCs w:val="22"/>
-        </w:rPr>
-        <w:t>Problem with epidemics</w:t>
-      </w:r>
-    </w:p>
-    <w:p>
-      <w:pPr>
-        <w:numPr>
-          <w:ilvl w:val="0"/>
-          <w:numId w:val="4"/>
-        </w:numPr>
-        <w:ind w:left="1080"/>
-        <w:textAlignment w:val="center"/>
-        <w:rPr>
-          <w:rFonts w:ascii="Calibri" w:eastAsia="Times New Roman" w:hAnsi="Calibri" w:cs="Times New Roman"/>
-          <w:sz w:val="22"/>
-          <w:szCs w:val="22"/>
-        </w:rPr>
-      </w:pPr>
-      <w:r>
-        <w:rPr>
-          <w:rFonts w:ascii="Calibri" w:eastAsia="Times New Roman" w:hAnsi="Calibri" w:cs="Times New Roman"/>
-          <w:sz w:val="22"/>
-          <w:szCs w:val="22"/>
-        </w:rPr>
-        <w:t>I will also need to have two dictionaries, one for each player</w:t>
-      </w:r>
-    </w:p>
-    <w:p>
-      <w:pPr>
+          <w:numId w:val="6"/>
+        </w:numPr>
+      </w:pPr>
+      <w:r>
+        <w:t>Perhaps we can also play the games that we saw in the program?</w:t>
+      </w:r>
+    </w:p>
+    <w:p>
+      <w:pPr>
+        <w:pStyle w:val="ListParagraph"/>
         <w:numPr>
           <w:ilvl w:val="1"/>
-          <w:numId w:val="4"/>
-        </w:numPr>
-        <w:ind w:left="1620"/>
-        <w:textAlignment w:val="center"/>
-        <w:rPr>
-          <w:rFonts w:ascii="Calibri" w:eastAsia="Times New Roman" w:hAnsi="Calibri" w:cs="Times New Roman"/>
-          <w:sz w:val="22"/>
-          <w:szCs w:val="22"/>
-        </w:rPr>
-      </w:pPr>
-      <w:r>
-        <w:rPr>
-          <w:rFonts w:ascii="Calibri" w:eastAsia="Times New Roman" w:hAnsi="Calibri" w:cs="Times New Roman"/>
-          <w:sz w:val="22"/>
-          <w:szCs w:val="22"/>
-        </w:rPr>
-        <w:t>This will store the hand of cards</w:t>
-      </w:r>
-    </w:p>
-    <w:p>
-      <w:pPr>
-        <w:numPr>
-          <w:ilvl w:val="1"/>
-          <w:numId w:val="4"/>
-        </w:numPr>
-        <w:ind w:left="1620"/>
-        <w:textAlignment w:val="center"/>
-        <w:rPr>
-          <w:rFonts w:ascii="Calibri" w:eastAsia="Times New Roman" w:hAnsi="Calibri" w:cs="Times New Roman"/>
-          <w:sz w:val="22"/>
-          <w:szCs w:val="22"/>
-        </w:rPr>
-      </w:pPr>
-      <w:r>
-        <w:rPr>
-          <w:rFonts w:ascii="Calibri" w:eastAsia="Times New Roman" w:hAnsi="Calibri" w:cs="Times New Roman"/>
-          <w:sz w:val="22"/>
-          <w:szCs w:val="22"/>
-        </w:rPr>
-        <w:t>This will also maybe store the player's location instead of the dictionary of the locations</w:t>
-      </w:r>
-    </w:p>
-    <w:p>
-      <w:pPr>
-        <w:numPr>
-          <w:ilvl w:val="2"/>
-          <w:numId w:val="4"/>
-        </w:numPr>
-        <w:textAlignment w:val="center"/>
-        <w:rPr>
-          <w:rFonts w:ascii="Calibri" w:eastAsia="Times New Roman" w:hAnsi="Calibri" w:cs="Times New Roman"/>
-          <w:sz w:val="22"/>
-          <w:szCs w:val="22"/>
-        </w:rPr>
-      </w:pPr>
-      <w:r>
-        <w:rPr>
-          <w:rFonts w:ascii="Calibri" w:eastAsia="Times New Roman" w:hAnsi="Calibri" w:cs="Times New Roman"/>
-          <w:sz w:val="22"/>
-          <w:szCs w:val="22"/>
-        </w:rPr>
-        <w:t>This way I can query the dictionary for where the player can go next</w:t>
-      </w:r>
-    </w:p>
-    <w:p>
-      <w:pPr>
-        <w:numPr>
-          <w:ilvl w:val="0"/>
-          <w:numId w:val="4"/>
-        </w:numPr>
-        <w:ind w:left="1080"/>
-        <w:textAlignment w:val="center"/>
-        <w:rPr>
-          <w:rFonts w:ascii="Calibri" w:eastAsia="Times New Roman" w:hAnsi="Calibri" w:cs="Times New Roman"/>
-          <w:sz w:val="22"/>
-          <w:szCs w:val="22"/>
-        </w:rPr>
-      </w:pPr>
-      <w:r>
-        <w:rPr>
-          <w:rFonts w:ascii="Calibri" w:eastAsia="Times New Roman" w:hAnsi="Calibri" w:cs="Times New Roman"/>
-          <w:sz w:val="22"/>
-          <w:szCs w:val="22"/>
-        </w:rPr>
-        <w:t>I will also need to store the moves that were done during the game</w:t>
-      </w:r>
-    </w:p>
-    <w:p>
-      <w:pPr>
-        <w:ind w:left="540"/>
-        <w:rPr>
-          <w:rFonts w:ascii="Calibri" w:hAnsi="Calibri" w:cs="Times New Roman"/>
-          <w:sz w:val="22"/>
-          <w:szCs w:val="22"/>
-        </w:rPr>
-      </w:pPr>
-      <w:r>
-        <w:rPr>
-          <w:rFonts w:ascii="Calibri" w:hAnsi="Calibri" w:cs="Times New Roman"/>
-          <w:sz w:val="22"/>
-          <w:szCs w:val="22"/>
-        </w:rPr>
-        <w:t> </w:t>
-      </w:r>
-    </w:p>
-    <w:p>
-      <w:pPr>
-        <w:ind w:left="540"/>
-        <w:rPr>
-          <w:rFonts w:ascii="Calibri" w:hAnsi="Calibri" w:cs="Times New Roman"/>
-          <w:sz w:val="22"/>
-          <w:szCs w:val="22"/>
-        </w:rPr>
-      </w:pPr>
-      <w:r>
-        <w:rPr>
-          <w:rFonts w:ascii="Calibri" w:hAnsi="Calibri" w:cs="Times New Roman"/>
-          <w:sz w:val="22"/>
-          <w:szCs w:val="22"/>
-        </w:rPr>
-        <w:t> </w:t>
-      </w:r>
-    </w:p>
-    <w:p>
-      <w:pPr>
-        <w:ind w:left="540"/>
-        <w:rPr>
-          <w:rFonts w:ascii="Calibri" w:hAnsi="Calibri" w:cs="Times New Roman"/>
-          <w:sz w:val="22"/>
-          <w:szCs w:val="22"/>
-        </w:rPr>
-      </w:pPr>
-      <w:r>
-        <w:rPr>
-          <w:rFonts w:ascii="Calibri" w:hAnsi="Calibri" w:cs="Times New Roman"/>
-          <w:sz w:val="22"/>
-          <w:szCs w:val="22"/>
-        </w:rPr>
-        <w:t>Simple ways to optimize the AI</w:t>
-      </w:r>
-    </w:p>
-    <w:p>
-      <w:pPr>
-        <w:numPr>
-          <w:ilvl w:val="0"/>
-          <w:numId w:val="5"/>
-        </w:numPr>
-        <w:ind w:left="1080"/>
-        <w:textAlignment w:val="center"/>
-        <w:rPr>
-          <w:rFonts w:ascii="Calibri" w:eastAsia="Times New Roman" w:hAnsi="Calibri" w:cs="Times New Roman"/>
-          <w:sz w:val="22"/>
-          <w:szCs w:val="22"/>
-        </w:rPr>
-      </w:pPr>
-      <w:r>
-        <w:rPr>
-          <w:rFonts w:ascii="Calibri" w:eastAsia="Times New Roman" w:hAnsi="Calibri" w:cs="Times New Roman"/>
-          <w:sz w:val="22"/>
-          <w:szCs w:val="22"/>
-        </w:rPr>
-        <w:t xml:space="preserve">Not moving back into a </w:t>
-      </w:r>
-      <w:proofErr w:type="gramStart"/>
-      <w:r>
-        <w:rPr>
-          <w:rFonts w:ascii="Calibri" w:eastAsia="Times New Roman" w:hAnsi="Calibri" w:cs="Times New Roman"/>
-          <w:sz w:val="22"/>
-          <w:szCs w:val="22"/>
-        </w:rPr>
-        <w:t>city</w:t>
-      </w:r>
-      <w:proofErr w:type="gramEnd"/>
-      <w:r>
-        <w:rPr>
-          <w:rFonts w:ascii="Calibri" w:eastAsia="Times New Roman" w:hAnsi="Calibri" w:cs="Times New Roman"/>
-          <w:sz w:val="22"/>
-          <w:szCs w:val="22"/>
-        </w:rPr>
-        <w:t xml:space="preserve"> they were already in this turn unless they have already taken an action other than to move</w:t>
-      </w:r>
-    </w:p>
-    <w:p>
-      <w:pPr>
-        <w:numPr>
-          <w:ilvl w:val="1"/>
-          <w:numId w:val="5"/>
-        </w:numPr>
-        <w:ind w:left="1620"/>
-        <w:textAlignment w:val="center"/>
-        <w:rPr>
-          <w:rFonts w:ascii="Calibri" w:eastAsia="Times New Roman" w:hAnsi="Calibri" w:cs="Times New Roman"/>
-          <w:sz w:val="22"/>
-          <w:szCs w:val="22"/>
-        </w:rPr>
-      </w:pPr>
-      <w:r>
-        <w:rPr>
-          <w:rFonts w:ascii="Calibri" w:eastAsia="Times New Roman" w:hAnsi="Calibri" w:cs="Times New Roman"/>
-          <w:sz w:val="22"/>
-          <w:szCs w:val="22"/>
-        </w:rPr>
-        <w:t>Maybe it would also be efficient to check if they moved in such a way that they could have moved more efficiently?</w:t>
-      </w:r>
-    </w:p>
-    <w:p>
-      <w:pPr>
-        <w:numPr>
-          <w:ilvl w:val="1"/>
-          <w:numId w:val="5"/>
-        </w:numPr>
-        <w:ind w:left="1620"/>
-        <w:textAlignment w:val="center"/>
-        <w:rPr>
-          <w:rFonts w:ascii="Calibri" w:eastAsia="Times New Roman" w:hAnsi="Calibri" w:cs="Times New Roman"/>
-          <w:sz w:val="22"/>
-          <w:szCs w:val="22"/>
-        </w:rPr>
-      </w:pPr>
-      <w:r>
-        <w:rPr>
-          <w:rFonts w:ascii="Calibri" w:eastAsia="Times New Roman" w:hAnsi="Calibri" w:cs="Times New Roman"/>
-          <w:sz w:val="22"/>
-          <w:szCs w:val="22"/>
-        </w:rPr>
-        <w:t>The only way that this would end up being less efficient would be if the runtime of the algorithm every time has a greater runtime than what I gained from just running those extra scenarios</w:t>
-      </w:r>
-    </w:p>
-    <w:p>
-      <w:pPr>
-        <w:numPr>
-          <w:ilvl w:val="2"/>
-          <w:numId w:val="5"/>
-        </w:numPr>
-        <w:textAlignment w:val="center"/>
-        <w:rPr>
-          <w:rFonts w:ascii="Calibri" w:eastAsia="Times New Roman" w:hAnsi="Calibri" w:cs="Times New Roman"/>
-          <w:sz w:val="22"/>
-          <w:szCs w:val="22"/>
-        </w:rPr>
-      </w:pPr>
-      <w:r>
-        <w:rPr>
-          <w:rFonts w:ascii="Calibri" w:eastAsia="Times New Roman" w:hAnsi="Calibri" w:cs="Times New Roman"/>
-          <w:sz w:val="22"/>
-          <w:szCs w:val="22"/>
-        </w:rPr>
-        <w:t xml:space="preserve">I feel like it won't be more efficient unless it is </w:t>
-      </w:r>
-      <w:proofErr w:type="spellStart"/>
-      <w:r>
-        <w:rPr>
-          <w:rFonts w:ascii="Calibri" w:eastAsia="Times New Roman" w:hAnsi="Calibri" w:cs="Times New Roman"/>
-          <w:sz w:val="22"/>
-          <w:szCs w:val="22"/>
-        </w:rPr>
-        <w:t>O(n</w:t>
-      </w:r>
-      <w:proofErr w:type="spellEnd"/>
-      <w:r>
-        <w:rPr>
-          <w:rFonts w:ascii="Calibri" w:eastAsia="Times New Roman" w:hAnsi="Calibri" w:cs="Times New Roman"/>
-          <w:sz w:val="22"/>
-          <w:szCs w:val="22"/>
-        </w:rPr>
-        <w:t xml:space="preserve">) because just running the other scenarios would be </w:t>
-      </w:r>
-      <w:proofErr w:type="spellStart"/>
-      <w:r>
-        <w:rPr>
-          <w:rFonts w:ascii="Calibri" w:eastAsia="Times New Roman" w:hAnsi="Calibri" w:cs="Times New Roman"/>
-          <w:sz w:val="22"/>
-          <w:szCs w:val="22"/>
-        </w:rPr>
-        <w:t>O(n</w:t>
-      </w:r>
-      <w:proofErr w:type="spellEnd"/>
-      <w:r>
-        <w:rPr>
-          <w:rFonts w:ascii="Calibri" w:eastAsia="Times New Roman" w:hAnsi="Calibri" w:cs="Times New Roman"/>
-          <w:sz w:val="22"/>
-          <w:szCs w:val="22"/>
-        </w:rPr>
-        <w:t>^2)</w:t>
-      </w:r>
-    </w:p>
-    <w:p>
-      <w:pPr>
-        <w:numPr>
-          <w:ilvl w:val="2"/>
-          <w:numId w:val="5"/>
-        </w:numPr>
-        <w:textAlignment w:val="center"/>
-        <w:rPr>
-          <w:rFonts w:ascii="Calibri" w:eastAsia="Times New Roman" w:hAnsi="Calibri" w:cs="Times New Roman"/>
-          <w:sz w:val="22"/>
-          <w:szCs w:val="22"/>
-        </w:rPr>
-      </w:pPr>
-      <w:r>
-        <w:rPr>
-          <w:rFonts w:ascii="Calibri" w:eastAsia="Times New Roman" w:hAnsi="Calibri" w:cs="Times New Roman"/>
-          <w:sz w:val="22"/>
-          <w:szCs w:val="22"/>
-        </w:rPr>
-        <w:lastRenderedPageBreak/>
-        <w:t xml:space="preserve">Now that I think about it, it is definitely much more efficient. A lot of the vast options come from moving and there are a lot of ways to move </w:t>
-      </w:r>
-      <w:proofErr w:type="spellStart"/>
-      <w:r>
-        <w:rPr>
-          <w:rFonts w:ascii="Calibri" w:eastAsia="Times New Roman" w:hAnsi="Calibri" w:cs="Times New Roman"/>
-          <w:sz w:val="22"/>
-          <w:szCs w:val="22"/>
-        </w:rPr>
-        <w:t>inneficiently</w:t>
-      </w:r>
-      <w:proofErr w:type="spellEnd"/>
-    </w:p>
-    <w:p>
-      <w:pPr>
-        <w:numPr>
-          <w:ilvl w:val="0"/>
-          <w:numId w:val="5"/>
-        </w:numPr>
-        <w:ind w:left="1080"/>
-        <w:textAlignment w:val="center"/>
-        <w:rPr>
-          <w:rFonts w:ascii="Calibri" w:eastAsia="Times New Roman" w:hAnsi="Calibri" w:cs="Times New Roman"/>
-          <w:sz w:val="22"/>
-          <w:szCs w:val="22"/>
-        </w:rPr>
-      </w:pPr>
-      <w:r>
-        <w:rPr>
-          <w:rFonts w:ascii="Calibri" w:eastAsia="Times New Roman" w:hAnsi="Calibri" w:cs="Times New Roman"/>
-          <w:sz w:val="22"/>
-          <w:szCs w:val="22"/>
-        </w:rPr>
-        <w:t>Maybe I can compare the turns that just ran and only use a fraction of them?</w:t>
-      </w:r>
-    </w:p>
-    <w:p>
-      <w:pPr>
-        <w:numPr>
-          <w:ilvl w:val="1"/>
-          <w:numId w:val="5"/>
-        </w:numPr>
-        <w:ind w:left="1620"/>
-        <w:textAlignment w:val="center"/>
-        <w:rPr>
-          <w:rFonts w:ascii="Calibri" w:eastAsia="Times New Roman" w:hAnsi="Calibri" w:cs="Times New Roman"/>
-          <w:sz w:val="22"/>
-          <w:szCs w:val="22"/>
-        </w:rPr>
-      </w:pPr>
-      <w:r>
-        <w:rPr>
-          <w:rFonts w:ascii="Calibri" w:eastAsia="Times New Roman" w:hAnsi="Calibri" w:cs="Times New Roman"/>
-          <w:sz w:val="22"/>
-          <w:szCs w:val="22"/>
-        </w:rPr>
-        <w:t>How would I objectively weed out games?</w:t>
-      </w:r>
-    </w:p>
-    <w:p>
-      <w:pPr>
-        <w:numPr>
-          <w:ilvl w:val="2"/>
-          <w:numId w:val="5"/>
-        </w:numPr>
-        <w:textAlignment w:val="center"/>
-        <w:rPr>
-          <w:rFonts w:ascii="Calibri" w:eastAsia="Times New Roman" w:hAnsi="Calibri" w:cs="Times New Roman"/>
-          <w:sz w:val="22"/>
-          <w:szCs w:val="22"/>
-        </w:rPr>
-      </w:pPr>
-      <w:r>
-        <w:rPr>
-          <w:rFonts w:ascii="Calibri" w:eastAsia="Times New Roman" w:hAnsi="Calibri" w:cs="Times New Roman"/>
-          <w:sz w:val="22"/>
-          <w:szCs w:val="22"/>
-        </w:rPr>
-        <w:t>Didn't use all actions doesn't work</w:t>
-      </w:r>
-    </w:p>
-    <w:p>
-      <w:pPr>
-        <w:numPr>
-          <w:ilvl w:val="2"/>
-          <w:numId w:val="5"/>
-        </w:numPr>
-        <w:textAlignment w:val="center"/>
-        <w:rPr>
-          <w:rFonts w:ascii="Calibri" w:eastAsia="Times New Roman" w:hAnsi="Calibri" w:cs="Times New Roman"/>
-          <w:sz w:val="22"/>
-          <w:szCs w:val="22"/>
-        </w:rPr>
-      </w:pPr>
-      <w:r>
-        <w:rPr>
-          <w:rFonts w:ascii="Calibri" w:eastAsia="Times New Roman" w:hAnsi="Calibri" w:cs="Times New Roman"/>
-          <w:sz w:val="22"/>
-          <w:szCs w:val="22"/>
-        </w:rPr>
-        <w:t>Didn't move doesn't work</w:t>
-      </w:r>
-    </w:p>
-    <w:p>
-      <w:pPr>
-        <w:numPr>
-          <w:ilvl w:val="1"/>
-          <w:numId w:val="5"/>
-        </w:numPr>
-        <w:ind w:left="1620"/>
-        <w:textAlignment w:val="center"/>
-        <w:rPr>
-          <w:rFonts w:ascii="Calibri" w:eastAsia="Times New Roman" w:hAnsi="Calibri" w:cs="Times New Roman"/>
-          <w:sz w:val="22"/>
-          <w:szCs w:val="22"/>
-        </w:rPr>
-      </w:pPr>
-      <w:r>
-        <w:rPr>
-          <w:rFonts w:ascii="Calibri" w:eastAsia="Times New Roman" w:hAnsi="Calibri" w:cs="Times New Roman"/>
-          <w:sz w:val="22"/>
-          <w:szCs w:val="22"/>
-        </w:rPr>
-        <w:t>This is likely the most efficient way to go about things</w:t>
-      </w:r>
-    </w:p>
-    <w:p>
-      <w:pPr>
-        <w:ind w:left="2160"/>
-        <w:rPr>
-          <w:rFonts w:ascii="Calibri" w:hAnsi="Calibri" w:cs="Times New Roman"/>
-          <w:sz w:val="22"/>
-          <w:szCs w:val="22"/>
-        </w:rPr>
-      </w:pPr>
-      <w:r>
-        <w:rPr>
-          <w:rFonts w:ascii="Calibri" w:hAnsi="Calibri" w:cs="Times New Roman"/>
-          <w:sz w:val="22"/>
-          <w:szCs w:val="22"/>
-        </w:rPr>
-        <w:t> </w:t>
-      </w:r>
-    </w:p>
-    <w:p/>
+          <w:numId w:val="6"/>
+        </w:numPr>
+      </w:pPr>
+      <w:r>
+        <w:t>Better yet, maybe we play turn by turn so that we can see how many epidemics and cures the top teams have?</w:t>
+      </w:r>
+    </w:p>
     <w:sectPr>
       <w:pgSz w:w="12240" w:h="15840"/>
       <w:pgMar w:top="1440" w:right="1440" w:bottom="1440" w:left="1440" w:header="708" w:footer="708" w:gutter="0"/>
@@ -1494,6 +1728,342 @@
     </w:lvl>
   </w:abstractNum>
   <w:abstractNum w:abstractNumId="3">
+    <w:nsid w:val="232747BB"/>
+    <w:multiLevelType w:val="hybridMultilevel"/>
+    <w:tmpl w:val="5052AE3E"/>
+    <w:lvl w:ilvl="0" w:tplc="25E667EC">
+      <w:numFmt w:val="bullet"/>
+      <w:lvlText w:val="-"/>
+      <w:lvlJc w:val="left"/>
+      <w:pPr>
+        <w:ind w:left="720" w:hanging="360"/>
+      </w:pPr>
+      <w:rPr>
+        <w:rFonts w:ascii="Calibri" w:eastAsiaTheme="minorHAnsi" w:hAnsi="Calibri" w:cstheme="minorBidi" w:hint="default"/>
+      </w:rPr>
+    </w:lvl>
+    <w:lvl w:ilvl="1" w:tplc="04090003">
+      <w:start w:val="1"/>
+      <w:numFmt w:val="bullet"/>
+      <w:lvlText w:val="o"/>
+      <w:lvlJc w:val="left"/>
+      <w:pPr>
+        <w:ind w:left="1440" w:hanging="360"/>
+      </w:pPr>
+      <w:rPr>
+        <w:rFonts w:ascii="Courier New" w:hAnsi="Courier New" w:cs="Courier New" w:hint="default"/>
+      </w:rPr>
+    </w:lvl>
+    <w:lvl w:ilvl="2" w:tplc="04090005" w:tentative="1">
+      <w:start w:val="1"/>
+      <w:numFmt w:val="bullet"/>
+      <w:lvlText w:val=""/>
+      <w:lvlJc w:val="left"/>
+      <w:pPr>
+        <w:ind w:left="2160" w:hanging="360"/>
+      </w:pPr>
+      <w:rPr>
+        <w:rFonts w:ascii="Wingdings" w:hAnsi="Wingdings" w:hint="default"/>
+      </w:rPr>
+    </w:lvl>
+    <w:lvl w:ilvl="3" w:tplc="04090001" w:tentative="1">
+      <w:start w:val="1"/>
+      <w:numFmt w:val="bullet"/>
+      <w:lvlText w:val=""/>
+      <w:lvlJc w:val="left"/>
+      <w:pPr>
+        <w:ind w:left="2880" w:hanging="360"/>
+      </w:pPr>
+      <w:rPr>
+        <w:rFonts w:ascii="Symbol" w:hAnsi="Symbol" w:hint="default"/>
+      </w:rPr>
+    </w:lvl>
+    <w:lvl w:ilvl="4" w:tplc="04090003" w:tentative="1">
+      <w:start w:val="1"/>
+      <w:numFmt w:val="bullet"/>
+      <w:lvlText w:val="o"/>
+      <w:lvlJc w:val="left"/>
+      <w:pPr>
+        <w:ind w:left="3600" w:hanging="360"/>
+      </w:pPr>
+      <w:rPr>
+        <w:rFonts w:ascii="Courier New" w:hAnsi="Courier New" w:cs="Courier New" w:hint="default"/>
+      </w:rPr>
+    </w:lvl>
+    <w:lvl w:ilvl="5" w:tplc="04090005" w:tentative="1">
+      <w:start w:val="1"/>
+      <w:numFmt w:val="bullet"/>
+      <w:lvlText w:val=""/>
+      <w:lvlJc w:val="left"/>
+      <w:pPr>
+        <w:ind w:left="4320" w:hanging="360"/>
+      </w:pPr>
+      <w:rPr>
+        <w:rFonts w:ascii="Wingdings" w:hAnsi="Wingdings" w:hint="default"/>
+      </w:rPr>
+    </w:lvl>
+    <w:lvl w:ilvl="6" w:tplc="04090001" w:tentative="1">
+      <w:start w:val="1"/>
+      <w:numFmt w:val="bullet"/>
+      <w:lvlText w:val=""/>
+      <w:lvlJc w:val="left"/>
+      <w:pPr>
+        <w:ind w:left="5040" w:hanging="360"/>
+      </w:pPr>
+      <w:rPr>
+        <w:rFonts w:ascii="Symbol" w:hAnsi="Symbol" w:hint="default"/>
+      </w:rPr>
+    </w:lvl>
+    <w:lvl w:ilvl="7" w:tplc="04090003" w:tentative="1">
+      <w:start w:val="1"/>
+      <w:numFmt w:val="bullet"/>
+      <w:lvlText w:val="o"/>
+      <w:lvlJc w:val="left"/>
+      <w:pPr>
+        <w:ind w:left="5760" w:hanging="360"/>
+      </w:pPr>
+      <w:rPr>
+        <w:rFonts w:ascii="Courier New" w:hAnsi="Courier New" w:cs="Courier New" w:hint="default"/>
+      </w:rPr>
+    </w:lvl>
+    <w:lvl w:ilvl="8" w:tplc="04090005" w:tentative="1">
+      <w:start w:val="1"/>
+      <w:numFmt w:val="bullet"/>
+      <w:lvlText w:val=""/>
+      <w:lvlJc w:val="left"/>
+      <w:pPr>
+        <w:ind w:left="6480" w:hanging="360"/>
+      </w:pPr>
+      <w:rPr>
+        <w:rFonts w:ascii="Wingdings" w:hAnsi="Wingdings" w:hint="default"/>
+      </w:rPr>
+    </w:lvl>
+  </w:abstractNum>
+  <w:abstractNum w:abstractNumId="4">
+    <w:nsid w:val="2FAD3161"/>
+    <w:multiLevelType w:val="hybridMultilevel"/>
+    <w:tmpl w:val="1846AEAA"/>
+    <w:lvl w:ilvl="0" w:tplc="3AC4D438">
+      <w:numFmt w:val="bullet"/>
+      <w:lvlText w:val="-"/>
+      <w:lvlJc w:val="left"/>
+      <w:pPr>
+        <w:ind w:left="900" w:hanging="360"/>
+      </w:pPr>
+      <w:rPr>
+        <w:rFonts w:ascii="Calibri" w:eastAsiaTheme="minorHAnsi" w:hAnsi="Calibri" w:cs="Times New Roman" w:hint="default"/>
+      </w:rPr>
+    </w:lvl>
+    <w:lvl w:ilvl="1" w:tplc="04090003">
+      <w:start w:val="1"/>
+      <w:numFmt w:val="bullet"/>
+      <w:lvlText w:val="o"/>
+      <w:lvlJc w:val="left"/>
+      <w:pPr>
+        <w:ind w:left="1620" w:hanging="360"/>
+      </w:pPr>
+      <w:rPr>
+        <w:rFonts w:ascii="Courier New" w:hAnsi="Courier New" w:cs="Courier New" w:hint="default"/>
+      </w:rPr>
+    </w:lvl>
+    <w:lvl w:ilvl="2" w:tplc="04090005">
+      <w:start w:val="1"/>
+      <w:numFmt w:val="bullet"/>
+      <w:lvlText w:val=""/>
+      <w:lvlJc w:val="left"/>
+      <w:pPr>
+        <w:ind w:left="2340" w:hanging="360"/>
+      </w:pPr>
+      <w:rPr>
+        <w:rFonts w:ascii="Wingdings" w:hAnsi="Wingdings" w:hint="default"/>
+      </w:rPr>
+    </w:lvl>
+    <w:lvl w:ilvl="3" w:tplc="04090001" w:tentative="1">
+      <w:start w:val="1"/>
+      <w:numFmt w:val="bullet"/>
+      <w:lvlText w:val=""/>
+      <w:lvlJc w:val="left"/>
+      <w:pPr>
+        <w:ind w:left="3060" w:hanging="360"/>
+      </w:pPr>
+      <w:rPr>
+        <w:rFonts w:ascii="Symbol" w:hAnsi="Symbol" w:hint="default"/>
+      </w:rPr>
+    </w:lvl>
+    <w:lvl w:ilvl="4" w:tplc="04090003" w:tentative="1">
+      <w:start w:val="1"/>
+      <w:numFmt w:val="bullet"/>
+      <w:lvlText w:val="o"/>
+      <w:lvlJc w:val="left"/>
+      <w:pPr>
+        <w:ind w:left="3780" w:hanging="360"/>
+      </w:pPr>
+      <w:rPr>
+        <w:rFonts w:ascii="Courier New" w:hAnsi="Courier New" w:cs="Courier New" w:hint="default"/>
+      </w:rPr>
+    </w:lvl>
+    <w:lvl w:ilvl="5" w:tplc="04090005" w:tentative="1">
+      <w:start w:val="1"/>
+      <w:numFmt w:val="bullet"/>
+      <w:lvlText w:val=""/>
+      <w:lvlJc w:val="left"/>
+      <w:pPr>
+        <w:ind w:left="4500" w:hanging="360"/>
+      </w:pPr>
+      <w:rPr>
+        <w:rFonts w:ascii="Wingdings" w:hAnsi="Wingdings" w:hint="default"/>
+      </w:rPr>
+    </w:lvl>
+    <w:lvl w:ilvl="6" w:tplc="04090001" w:tentative="1">
+      <w:start w:val="1"/>
+      <w:numFmt w:val="bullet"/>
+      <w:lvlText w:val=""/>
+      <w:lvlJc w:val="left"/>
+      <w:pPr>
+        <w:ind w:left="5220" w:hanging="360"/>
+      </w:pPr>
+      <w:rPr>
+        <w:rFonts w:ascii="Symbol" w:hAnsi="Symbol" w:hint="default"/>
+      </w:rPr>
+    </w:lvl>
+    <w:lvl w:ilvl="7" w:tplc="04090003" w:tentative="1">
+      <w:start w:val="1"/>
+      <w:numFmt w:val="bullet"/>
+      <w:lvlText w:val="o"/>
+      <w:lvlJc w:val="left"/>
+      <w:pPr>
+        <w:ind w:left="5940" w:hanging="360"/>
+      </w:pPr>
+      <w:rPr>
+        <w:rFonts w:ascii="Courier New" w:hAnsi="Courier New" w:cs="Courier New" w:hint="default"/>
+      </w:rPr>
+    </w:lvl>
+    <w:lvl w:ilvl="8" w:tplc="04090005" w:tentative="1">
+      <w:start w:val="1"/>
+      <w:numFmt w:val="bullet"/>
+      <w:lvlText w:val=""/>
+      <w:lvlJc w:val="left"/>
+      <w:pPr>
+        <w:ind w:left="6660" w:hanging="360"/>
+      </w:pPr>
+      <w:rPr>
+        <w:rFonts w:ascii="Wingdings" w:hAnsi="Wingdings" w:hint="default"/>
+      </w:rPr>
+    </w:lvl>
+  </w:abstractNum>
+  <w:abstractNum w:abstractNumId="5">
+    <w:nsid w:val="50B870CC"/>
+    <w:multiLevelType w:val="hybridMultilevel"/>
+    <w:tmpl w:val="27E4AC8C"/>
+    <w:lvl w:ilvl="0" w:tplc="FFD665F0">
+      <w:numFmt w:val="bullet"/>
+      <w:lvlText w:val="-"/>
+      <w:lvlJc w:val="left"/>
+      <w:pPr>
+        <w:ind w:left="900" w:hanging="360"/>
+      </w:pPr>
+      <w:rPr>
+        <w:rFonts w:ascii="Calibri" w:eastAsiaTheme="minorHAnsi" w:hAnsi="Calibri" w:cs="Times New Roman" w:hint="default"/>
+      </w:rPr>
+    </w:lvl>
+    <w:lvl w:ilvl="1" w:tplc="04090003" w:tentative="1">
+      <w:start w:val="1"/>
+      <w:numFmt w:val="bullet"/>
+      <w:lvlText w:val="o"/>
+      <w:lvlJc w:val="left"/>
+      <w:pPr>
+        <w:ind w:left="1620" w:hanging="360"/>
+      </w:pPr>
+      <w:rPr>
+        <w:rFonts w:ascii="Courier New" w:hAnsi="Courier New" w:cs="Courier New" w:hint="default"/>
+      </w:rPr>
+    </w:lvl>
+    <w:lvl w:ilvl="2" w:tplc="04090005" w:tentative="1">
+      <w:start w:val="1"/>
+      <w:numFmt w:val="bullet"/>
+      <w:lvlText w:val=""/>
+      <w:lvlJc w:val="left"/>
+      <w:pPr>
+        <w:ind w:left="2340" w:hanging="360"/>
+      </w:pPr>
+      <w:rPr>
+        <w:rFonts w:ascii="Wingdings" w:hAnsi="Wingdings" w:hint="default"/>
+      </w:rPr>
+    </w:lvl>
+    <w:lvl w:ilvl="3" w:tplc="04090001" w:tentative="1">
+      <w:start w:val="1"/>
+      <w:numFmt w:val="bullet"/>
+      <w:lvlText w:val=""/>
+      <w:lvlJc w:val="left"/>
+      <w:pPr>
+        <w:ind w:left="3060" w:hanging="360"/>
+      </w:pPr>
+      <w:rPr>
+        <w:rFonts w:ascii="Symbol" w:hAnsi="Symbol" w:hint="default"/>
+      </w:rPr>
+    </w:lvl>
+    <w:lvl w:ilvl="4" w:tplc="04090003" w:tentative="1">
+      <w:start w:val="1"/>
+      <w:numFmt w:val="bullet"/>
+      <w:lvlText w:val="o"/>
+      <w:lvlJc w:val="left"/>
+      <w:pPr>
+        <w:ind w:left="3780" w:hanging="360"/>
+      </w:pPr>
+      <w:rPr>
+        <w:rFonts w:ascii="Courier New" w:hAnsi="Courier New" w:cs="Courier New" w:hint="default"/>
+      </w:rPr>
+    </w:lvl>
+    <w:lvl w:ilvl="5" w:tplc="04090005" w:tentative="1">
+      <w:start w:val="1"/>
+      <w:numFmt w:val="bullet"/>
+      <w:lvlText w:val=""/>
+      <w:lvlJc w:val="left"/>
+      <w:pPr>
+        <w:ind w:left="4500" w:hanging="360"/>
+      </w:pPr>
+      <w:rPr>
+        <w:rFonts w:ascii="Wingdings" w:hAnsi="Wingdings" w:hint="default"/>
+      </w:rPr>
+    </w:lvl>
+    <w:lvl w:ilvl="6" w:tplc="04090001" w:tentative="1">
+      <w:start w:val="1"/>
+      <w:numFmt w:val="bullet"/>
+      <w:lvlText w:val=""/>
+      <w:lvlJc w:val="left"/>
+      <w:pPr>
+        <w:ind w:left="5220" w:hanging="360"/>
+      </w:pPr>
+      <w:rPr>
+        <w:rFonts w:ascii="Symbol" w:hAnsi="Symbol" w:hint="default"/>
+      </w:rPr>
+    </w:lvl>
+    <w:lvl w:ilvl="7" w:tplc="04090003" w:tentative="1">
+      <w:start w:val="1"/>
+      <w:numFmt w:val="bullet"/>
+      <w:lvlText w:val="o"/>
+      <w:lvlJc w:val="left"/>
+      <w:pPr>
+        <w:ind w:left="5940" w:hanging="360"/>
+      </w:pPr>
+      <w:rPr>
+        <w:rFonts w:ascii="Courier New" w:hAnsi="Courier New" w:cs="Courier New" w:hint="default"/>
+      </w:rPr>
+    </w:lvl>
+    <w:lvl w:ilvl="8" w:tplc="04090005" w:tentative="1">
+      <w:start w:val="1"/>
+      <w:numFmt w:val="bullet"/>
+      <w:lvlText w:val=""/>
+      <w:lvlJc w:val="left"/>
+      <w:pPr>
+        <w:ind w:left="6660" w:hanging="360"/>
+      </w:pPr>
+      <w:rPr>
+        <w:rFonts w:ascii="Wingdings" w:hAnsi="Wingdings" w:hint="default"/>
+      </w:rPr>
+    </w:lvl>
+  </w:abstractNum>
+  <w:abstractNum w:abstractNumId="6">
     <w:nsid w:val="5F2152C3"/>
     <w:multiLevelType w:val="multilevel"/>
     <w:tmpl w:val="A0E05002"/>
@@ -1642,7 +2212,7 @@
       </w:rPr>
     </w:lvl>
   </w:abstractNum>
-  <w:abstractNum w:abstractNumId="4">
+  <w:abstractNum w:abstractNumId="7">
     <w:nsid w:val="79AB78B8"/>
     <w:multiLevelType w:val="multilevel"/>
     <w:tmpl w:val="0FF20FF0"/>
@@ -1801,10 +2371,19 @@
     <w:abstractNumId w:val="0"/>
   </w:num>
   <w:num w:numId="4">
-    <w:abstractNumId w:val="4"/>
+    <w:abstractNumId w:val="7"/>
   </w:num>
   <w:num w:numId="5">
+    <w:abstractNumId w:val="6"/>
+  </w:num>
+  <w:num w:numId="6">
     <w:abstractNumId w:val="3"/>
+  </w:num>
+  <w:num w:numId="7">
+    <w:abstractNumId w:val="5"/>
+  </w:num>
+  <w:num w:numId="8">
+    <w:abstractNumId w:val="4"/>
   </w:num>
 </w:numbering>
 </file>
@@ -2284,6 +2863,17 @@
       <w:szCs w:val="56"/>
     </w:rPr>
   </w:style>
+  <w:style w:type="paragraph" w:styleId="ListParagraph">
+    <w:name w:val="List Paragraph"/>
+    <w:basedOn w:val="Normal"/>
+    <w:uiPriority w:val="34"/>
+    <w:qFormat/>
+    <w:rsid w:val="00AE5FC4"/>
+    <w:pPr>
+      <w:ind w:left="720"/>
+      <w:contextualSpacing/>
+    </w:pPr>
+  </w:style>
 </w:styles>
 </file>
 

</xml_diff>